<commit_message>
manuscript writing, PDO and ENSO model added
</commit_message>
<xml_diff>
--- a/manuscript/Long-term shifts in Puget Sound shrimp abundancev4.docx
+++ b/manuscript/Long-term shifts in Puget Sound shrimp abundancev4.docx
@@ -58,68 +58,62 @@
         <w:rPr>
           <w:vertAlign w:val="superscript"/>
         </w:rPr>
+        <w:t>2</w:t>
+      </w:r>
+      <w:r>
+        <w:t>, Mark Scheuerell</w:t>
+      </w:r>
+      <w:r>
+        <w:rPr>
+          <w:vertAlign w:val="superscript"/>
+        </w:rPr>
+        <w:t>2</w:t>
+      </w:r>
+      <w:r>
+        <w:t>, Chelsea Wood</w:t>
+      </w:r>
+      <w:r>
+        <w:rPr>
+          <w:vertAlign w:val="superscript"/>
+        </w:rPr>
         <w:t>1</w:t>
       </w:r>
       <w:r>
-        <w:t>, Mark Scheuerell</w:t>
+        <w:t>, Tom Quinn</w:t>
       </w:r>
       <w:r>
         <w:rPr>
           <w:vertAlign w:val="superscript"/>
         </w:rPr>
-        <w:t>2</w:t>
-      </w:r>
-      <w:r>
-        <w:t>, Chelsea Wood</w:t>
-      </w:r>
-      <w:r>
+        <w:t>1</w:t>
+      </w:r>
+    </w:p>
+    <w:p>
+      <w:pPr>
+        <w:spacing w:line="480" w:lineRule="auto"/>
+        <w:jc w:val="center"/>
         <w:rPr>
           <w:vertAlign w:val="superscript"/>
         </w:rPr>
-        <w:t>1</w:t>
-      </w:r>
-      <w:r>
-        <w:t>, Tom Quinn</w:t>
-      </w:r>
-      <w:r>
+      </w:pPr>
+    </w:p>
+    <w:p>
+      <w:r>
+        <w:t>1: School of Aquatic and Fisheries Sciences, University of Washington, 1122 NE Boat St, Seattle, WA 98105</w:t>
+      </w:r>
+    </w:p>
+    <w:p>
+      <w:pPr>
+        <w:spacing w:line="480" w:lineRule="auto"/>
+        <w:jc w:val="center"/>
         <w:rPr>
           <w:vertAlign w:val="superscript"/>
         </w:rPr>
-        <w:t>1</w:t>
-      </w:r>
-    </w:p>
-    <w:p>
-      <w:pPr>
-        <w:spacing w:line="480" w:lineRule="auto"/>
-        <w:jc w:val="center"/>
-        <w:rPr>
-          <w:vertAlign w:val="superscript"/>
-        </w:rPr>
-      </w:pPr>
-    </w:p>
-    <w:p>
-      <w:r>
-        <w:t>1</w:t>
-      </w:r>
-      <w:r>
-        <w:t>: School of Aquatic and Fisheries Sciences, University of Washington, 1122 NE Boat St, Seattle, WA 98105</w:t>
-      </w:r>
-    </w:p>
-    <w:p>
-      <w:pPr>
-        <w:spacing w:line="480" w:lineRule="auto"/>
-        <w:jc w:val="center"/>
-        <w:rPr>
-          <w:vertAlign w:val="superscript"/>
-        </w:rPr>
-      </w:pPr>
-    </w:p>
-    <w:p>
-      <w:r>
-        <w:t>2</w:t>
-      </w:r>
-      <w:r>
-        <w:t>: U.S. Geological Survey Washington Cooperative Fish and Wildlife Research Unit, School of Aquatic and Fisheries Sciences, University of Washington, 1122 NE Boat St, Seattle, WA 98105</w:t>
+      </w:pPr>
+    </w:p>
+    <w:p>
+      <w:r>
+        <w:t>2: U.S. Geological Survey Washington Cooperative Fish and Wildlife Research Unit, School of Aquatic and Fisheries Sciences, University of Washington, 1122 NE Boat St, Seattle, WA 98105</w:t>
       </w:r>
     </w:p>
     <w:p>
@@ -403,28 +397,43 @@
         <w:t>concurrent with</w:t>
       </w:r>
       <w:r>
-        <w:t xml:space="preserve"> a strong El Niño. </w:t>
-      </w:r>
-      <w:r>
-        <w:t xml:space="preserve">The largest commercial haul of Washington coast pink shrimp </w:t>
-      </w:r>
-      <w:r>
-        <w:t>ever recorded</w:t>
-      </w:r>
-      <w:r>
-        <w:t xml:space="preserve"> occurred in 2014.</w:t>
-      </w:r>
-      <w:r>
-        <w:t xml:space="preserve"> Pink </w:t>
-      </w:r>
-      <w:r>
-        <w:t>shrimp responded very differently during th</w:t>
-      </w:r>
-      <w:r>
-        <w:t xml:space="preserve">e </w:t>
-      </w:r>
-      <w:r>
-        <w:t xml:space="preserve">2014-2016 El Niño compared to previous extreme El Niño events, indicating that </w:t>
+        <w:t xml:space="preserve"> a strong El Niño</w:t>
+      </w:r>
+      <w:r>
+        <w:t xml:space="preserve">. Random-walk time series analysis </w:t>
+      </w:r>
+      <w:r>
+        <w:t>predicted</w:t>
+      </w:r>
+      <w:r>
+        <w:t xml:space="preserve"> that yearly abundance of these species of shrimp was best explained by PDO phase</w:t>
+      </w:r>
+      <w:r>
+        <w:t xml:space="preserve"> compared to El </w:t>
+      </w:r>
+      <w:r>
+        <w:t>Niño</w:t>
+      </w:r>
+      <w:r>
+        <w:t xml:space="preserve"> phase or random chance</w:t>
+      </w:r>
+      <w:r>
+        <w:t xml:space="preserve">. </w:t>
+      </w:r>
+      <w:r>
+        <w:t>I</w:t>
+      </w:r>
+      <w:r>
+        <w:t>ndicat</w:t>
+      </w:r>
+      <w:r>
+        <w:t>ing</w:t>
+      </w:r>
+      <w:r>
+        <w:t xml:space="preserve"> </w:t>
+      </w:r>
+      <w:r>
+        <w:t xml:space="preserve">that </w:t>
       </w:r>
       <w:r>
         <w:t xml:space="preserve">the </w:t>
@@ -436,7 +445,16 @@
         <w:t xml:space="preserve">Pacific Decadal Oscillation </w:t>
       </w:r>
       <w:r>
-        <w:t xml:space="preserve">within this latest event mitigated the expected </w:t>
+        <w:t xml:space="preserve">within this latest </w:t>
+      </w:r>
+      <w:r>
+        <w:t xml:space="preserve">El </w:t>
+      </w:r>
+      <w:r>
+        <w:t xml:space="preserve">Niño </w:t>
+      </w:r>
+      <w:r>
+        <w:t xml:space="preserve">event mitigated the expected </w:t>
       </w:r>
       <w:r>
         <w:t xml:space="preserve">negative response of </w:t>
@@ -550,7 +568,6 @@
           <w:sz w:val="28"/>
           <w:szCs w:val="28"/>
         </w:rPr>
-        <w:lastRenderedPageBreak/>
         <w:t>In</w:t>
       </w:r>
       <w:r>
@@ -569,6 +586,7 @@
         <w:ind w:firstLine="720"/>
       </w:pPr>
       <w:r>
+        <w:lastRenderedPageBreak/>
         <w:t>Across the North Pacific there are numerous gen</w:t>
       </w:r>
       <w:r>
@@ -743,11 +761,11 @@
         <w:t>well-known</w:t>
       </w:r>
       <w:r>
-        <w:t xml:space="preserve"> and popular study topic is the infamous ‘warm blob’ event that occurred off the west coast of the US from Alaska </w:t>
+        <w:t xml:space="preserve"> and popular study topic is the infamous ‘warm blob’ event that occurred off the west coast of the US from Alaska to Oregon in 2014 and 2015 in conjunction with an extremely strong El Niño cycle. Sea surface </w:t>
       </w:r>
       <w:r>
         <w:lastRenderedPageBreak/>
-        <w:t xml:space="preserve">to Oregon in 2014 and 2015 in conjunction with an extremely strong El Niño cycle. Sea surface temperatures in the North Pacific were an average of 3.9 degrees Celsius warmer than the historical average (NOAA climate </w:t>
+        <w:t xml:space="preserve">temperatures in the North Pacific were an average of 3.9 degrees Celsius warmer than the historical average (NOAA climate </w:t>
       </w:r>
       <w:r>
         <w:t>prediction</w:t>
@@ -839,67 +857,64 @@
         <w:t xml:space="preserve"> have </w:t>
       </w:r>
       <w:r>
-        <w:t xml:space="preserve">changed over </w:t>
-      </w:r>
+        <w:t xml:space="preserve">changed over time, </w:t>
+      </w:r>
+      <w:r>
+        <w:t xml:space="preserve">and if those changes were related to </w:t>
+      </w:r>
+      <w:r>
+        <w:t xml:space="preserve">El Niño </w:t>
+      </w:r>
+      <w:r>
+        <w:t xml:space="preserve">or PDO </w:t>
+      </w:r>
+      <w:r>
+        <w:t>cycle</w:t>
+      </w:r>
+      <w:r>
+        <w:t xml:space="preserve">s, </w:t>
+      </w:r>
+      <w:r>
+        <w:t>w</w:t>
+      </w:r>
+      <w:r>
+        <w:t>e</w:t>
+      </w:r>
+      <w:r>
+        <w:t xml:space="preserve"> used</w:t>
+      </w:r>
+      <w:r>
+        <w:t xml:space="preserve"> </w:t>
+      </w:r>
+      <w:r>
+        <w:t xml:space="preserve">catch data from </w:t>
+      </w:r>
+      <w:r>
+        <w:t xml:space="preserve">a </w:t>
+      </w:r>
+      <w:r>
+        <w:t>20-year</w:t>
+      </w:r>
+      <w:r>
+        <w:t xml:space="preserve"> trawl data</w:t>
+      </w:r>
+      <w:r>
+        <w:t>set</w:t>
+      </w:r>
+      <w:r>
+        <w:t xml:space="preserve"> collected by the University of Washington in central Puget Sound</w:t>
+      </w:r>
+      <w:r>
+        <w:t>.</w:t>
+      </w:r>
+    </w:p>
+    <w:p>
+      <w:pPr>
+        <w:spacing w:line="480" w:lineRule="auto"/>
+        <w:ind w:firstLine="720"/>
+      </w:pPr>
       <w:r>
         <w:lastRenderedPageBreak/>
-        <w:t xml:space="preserve">time, </w:t>
-      </w:r>
-      <w:r>
-        <w:t xml:space="preserve">and if those changes were related to </w:t>
-      </w:r>
-      <w:r>
-        <w:t xml:space="preserve">El Niño </w:t>
-      </w:r>
-      <w:r>
-        <w:t xml:space="preserve">or PDO </w:t>
-      </w:r>
-      <w:r>
-        <w:t>cycle</w:t>
-      </w:r>
-      <w:r>
-        <w:t xml:space="preserve">s, </w:t>
-      </w:r>
-      <w:r>
-        <w:t>w</w:t>
-      </w:r>
-      <w:r>
-        <w:t>e</w:t>
-      </w:r>
-      <w:r>
-        <w:t xml:space="preserve"> used</w:t>
-      </w:r>
-      <w:r>
-        <w:t xml:space="preserve"> </w:t>
-      </w:r>
-      <w:r>
-        <w:t xml:space="preserve">catch data from </w:t>
-      </w:r>
-      <w:r>
-        <w:t xml:space="preserve">a </w:t>
-      </w:r>
-      <w:r>
-        <w:t>20-year</w:t>
-      </w:r>
-      <w:r>
-        <w:t xml:space="preserve"> trawl data</w:t>
-      </w:r>
-      <w:r>
-        <w:t>set</w:t>
-      </w:r>
-      <w:r>
-        <w:t xml:space="preserve"> collected by the University of Washington in central Puget Sound</w:t>
-      </w:r>
-      <w:r>
-        <w:t>.</w:t>
-      </w:r>
-    </w:p>
-    <w:p>
-      <w:pPr>
-        <w:spacing w:line="480" w:lineRule="auto"/>
-        <w:ind w:firstLine="720"/>
-      </w:pPr>
-      <w:r>
         <w:t>This study attempted to examine the following questions:</w:t>
       </w:r>
     </w:p>
@@ -1104,11 +1119,7 @@
         <w:t>two-day</w:t>
       </w:r>
       <w:r>
-        <w:t xml:space="preserve"> yearly </w:t>
-      </w:r>
-      <w:r>
-        <w:lastRenderedPageBreak/>
-        <w:t>sampling effort, a survey boat conducted trawls in 5</w:t>
+        <w:t xml:space="preserve"> yearly sampling effort, a survey boat conducted trawls in 5</w:t>
       </w:r>
       <w:sdt>
         <w:sdtPr>
@@ -1133,7 +1144,11 @@
         <w:t xml:space="preserve"> quantify any diel vertical migration of target species</w:t>
       </w:r>
       <w:r>
-        <w:t xml:space="preserve">: “afternoon”, “evening”, “night”, “early morning”, and “mid-morning”. </w:t>
+        <w:t xml:space="preserve">: “afternoon”, “evening”, </w:t>
+      </w:r>
+      <w:r>
+        <w:lastRenderedPageBreak/>
+        <w:t xml:space="preserve">“night”, “early morning”, and “mid-morning”. </w:t>
       </w:r>
       <w:r>
         <w:t xml:space="preserve">Afternoon trawls began shortly after 14:00, </w:t>
@@ -1335,39 +1350,33 @@
         <w:rPr>
           <w:highlight w:val="yellow"/>
         </w:rPr>
-        <w:t xml:space="preserve"> to determine model fit </w:t>
-      </w:r>
+        <w:t xml:space="preserve"> to determine model fit (ref). The model containing ONI values </w:t>
+      </w:r>
+      <w:proofErr w:type="gramStart"/>
       <w:r>
         <w:rPr>
           <w:highlight w:val="yellow"/>
         </w:rPr>
+        <w:t>was considered to be</w:t>
+      </w:r>
+      <w:proofErr w:type="gramEnd"/>
+      <w:r>
+        <w:rPr>
+          <w:highlight w:val="yellow"/>
+        </w:rPr>
+        <w:t xml:space="preserve"> a better fit if it predicted shrimp CPUE values better than a model using only random chance.</w:t>
+      </w:r>
+      <w:r>
+        <w:t xml:space="preserve"> </w:t>
+      </w:r>
+    </w:p>
+    <w:p>
+      <w:pPr>
+        <w:spacing w:line="480" w:lineRule="auto"/>
+        <w:ind w:firstLine="720"/>
+      </w:pPr>
+      <w:r>
         <w:lastRenderedPageBreak/>
-        <w:t xml:space="preserve">(ref). The model containing ONI values </w:t>
-      </w:r>
-      <w:proofErr w:type="gramStart"/>
-      <w:r>
-        <w:rPr>
-          <w:highlight w:val="yellow"/>
-        </w:rPr>
-        <w:t>was considered to be</w:t>
-      </w:r>
-      <w:proofErr w:type="gramEnd"/>
-      <w:r>
-        <w:rPr>
-          <w:highlight w:val="yellow"/>
-        </w:rPr>
-        <w:t xml:space="preserve"> a better fit if it predicted shrimp CPUE values better than a model using only random chance.</w:t>
-      </w:r>
-      <w:r>
-        <w:t xml:space="preserve"> </w:t>
-      </w:r>
-    </w:p>
-    <w:p>
-      <w:pPr>
-        <w:spacing w:line="480" w:lineRule="auto"/>
-        <w:ind w:firstLine="720"/>
-      </w:pPr>
-      <w:r>
         <w:t>Of the 25 taxa of shrimp sampled in Puget Sound, a</w:t>
       </w:r>
       <w:r>
@@ -1624,7 +1633,15 @@
         <w:ind w:firstLine="720"/>
       </w:pPr>
       <w:r>
-        <w:t>Crangon shrimp abundance began to increase around 2010, and has remained at a high level since then</w:t>
+        <w:t xml:space="preserve">Crangon shrimp abundance began to increase around </w:t>
+      </w:r>
+      <w:proofErr w:type="gramStart"/>
+      <w:r>
+        <w:t>2010, and</w:t>
+      </w:r>
+      <w:proofErr w:type="gramEnd"/>
+      <w:r>
+        <w:t xml:space="preserve"> has remained at a high level since then</w:t>
       </w:r>
       <w:r>
         <w:t xml:space="preserve"> (Figure 2)</w:t>
@@ -1687,14 +1704,14 @@
         <w:t xml:space="preserve">Crangon shrimp and spot shrimp both showed signs of diel vertical migration (Figure 3). </w:t>
       </w:r>
       <w:r>
-        <w:t xml:space="preserve">Pink shrimp showed no signs of diel vertical migration within </w:t>
+        <w:t xml:space="preserve">Pink shrimp showed no signs of diel vertical migration within the range of depths sampled. However, it’s possible that pink shrimp diel vertical migration took place at deeper depths that our sampling design simply missed. </w:t>
+      </w:r>
+      <w:r>
+        <w:t xml:space="preserve">The only times that Crangon </w:t>
       </w:r>
       <w:r>
         <w:lastRenderedPageBreak/>
-        <w:t xml:space="preserve">the range of depths sampled. However, it’s possible that pink shrimp diel vertical migration took place at deeper depths that our sampling design simply missed. </w:t>
-      </w:r>
-      <w:r>
-        <w:t xml:space="preserve">The only times that Crangon shrimp were found in the shallower </w:t>
+        <w:t xml:space="preserve">shrimp were found in the shallower </w:t>
       </w:r>
       <w:r>
         <w:t>10- and 25-meter</w:t>
@@ -1784,15 +1801,52 @@
         <w:t>, indicating that El Niño along failed to explain the increase in shrimp abundance across the state.</w:t>
       </w:r>
       <w:r>
-        <w:t xml:space="preserve"> The Pacific Decadal Oscillation model was however successful in predicting shrimp CPUE better than random chance (Figure 4). </w:t>
-      </w:r>
-      <w:proofErr w:type="gramStart"/>
-      <w:r>
-        <w:t>Thus</w:t>
-      </w:r>
-      <w:proofErr w:type="gramEnd"/>
-      <w:r>
-        <w:t xml:space="preserve"> Pacific Decadal Oscillation appears to have a greater impact (or at least correlation) on shrimp CPUE than </w:t>
+        <w:t xml:space="preserve"> The Pacific Decadal Oscillation model </w:t>
+      </w:r>
+      <w:r>
+        <w:t xml:space="preserve">with a shared state </w:t>
+      </w:r>
+      <w:r>
+        <w:t>was however successful in predicting shrimp CPUE better than random chance</w:t>
+      </w:r>
+      <w:r>
+        <w:t xml:space="preserve">, </w:t>
+      </w:r>
+      <w:r>
+        <w:t>El Niño</w:t>
+      </w:r>
+      <w:r>
+        <w:t xml:space="preserve">, or a combination of </w:t>
+      </w:r>
+      <w:r>
+        <w:t>El Niño</w:t>
+      </w:r>
+      <w:r>
+        <w:t xml:space="preserve"> and</w:t>
+      </w:r>
+      <w:r>
+        <w:t xml:space="preserve"> </w:t>
+      </w:r>
+      <w:r>
+        <w:t xml:space="preserve">Pacific Decadal Oscillation </w:t>
+      </w:r>
+      <w:r>
+        <w:t>(Figure 4</w:t>
+      </w:r>
+      <w:r>
+        <w:t xml:space="preserve">, Table </w:t>
+      </w:r>
+      <w:r>
+        <w:t>1</w:t>
+      </w:r>
+      <w:r>
+        <w:t xml:space="preserve">). Pacific Decadal Oscillation </w:t>
+      </w:r>
+      <w:r>
+        <w:t xml:space="preserve">thus </w:t>
+      </w:r>
+      <w:r>
+        <w:t xml:space="preserve">appears to have a greater impact shrimp CPUE than </w:t>
       </w:r>
       <w:r>
         <w:t>El Niño</w:t>
@@ -1940,22 +1994,78 @@
         <w:t>Niño</w:t>
       </w:r>
       <w:r>
+        <w:t xml:space="preserve"> and/or warm phase PDO</w:t>
+      </w:r>
+      <w:r>
+        <w:t xml:space="preserve"> events</w:t>
+      </w:r>
+      <w:r>
+        <w:t xml:space="preserve"> depress pink shrimp growth and abundance</w:t>
+      </w:r>
+      <w:r>
         <w:t xml:space="preserve"> </w:t>
       </w:r>
       <w:r>
+        <w:rPr>
+          <w:shd w:val="clear" w:color="auto" w:fill="FFFFFF"/>
+        </w:rPr>
+        <w:t>(</w:t>
+      </w:r>
+      <w:proofErr w:type="spellStart"/>
+      <w:r>
+        <w:rPr>
+          <w:shd w:val="clear" w:color="auto" w:fill="FFFFFF"/>
+        </w:rPr>
+        <w:t>Rothlisberg</w:t>
+      </w:r>
+      <w:proofErr w:type="spellEnd"/>
+      <w:r>
+        <w:rPr>
+          <w:shd w:val="clear" w:color="auto" w:fill="FFFFFF"/>
+        </w:rPr>
+        <w:t xml:space="preserve"> and </w:t>
+      </w:r>
+      <w:r>
+        <w:rPr>
+          <w:shd w:val="clear" w:color="auto" w:fill="FFFFFF"/>
+        </w:rPr>
         <w:lastRenderedPageBreak/>
-        <w:t>and/or warm phase PDO</w:t>
-      </w:r>
-      <w:r>
-        <w:t xml:space="preserve"> events</w:t>
-      </w:r>
-      <w:r>
-        <w:t xml:space="preserve"> depress pink shrimp growth and abundance</w:t>
+        <w:t>Miller 1983)</w:t>
+      </w:r>
+      <w:r>
+        <w:t>.</w:t>
+      </w:r>
+      <w:r>
+        <w:t xml:space="preserve"> The specific mechanisms that caused shrimp to respond differently this time around </w:t>
+      </w:r>
+      <w:r>
+        <w:t>have previously been</w:t>
       </w:r>
       <w:r>
         <w:t xml:space="preserve"> </w:t>
       </w:r>
       <w:r>
+        <w:t>unknown but</w:t>
+      </w:r>
+      <w:r>
+        <w:t xml:space="preserve"> may be related to different dynamics during</w:t>
+      </w:r>
+      <w:r>
+        <w:t xml:space="preserve"> the 2014-2016 El </w:t>
+      </w:r>
+      <w:r>
+        <w:t>Niño</w:t>
+      </w:r>
+      <w:r>
+        <w:t xml:space="preserve"> compared to the previous significant El </w:t>
+      </w:r>
+      <w:r>
+        <w:t>Niño</w:t>
+      </w:r>
+      <w:r>
+        <w:t xml:space="preserve"> events in 1982/83 and 1997/98 </w:t>
+      </w:r>
+      <w:r>
         <w:rPr>
           <w:shd w:val="clear" w:color="auto" w:fill="FFFFFF"/>
         </w:rPr>
@@ -1963,299 +2073,258 @@
       </w:r>
       <w:proofErr w:type="spellStart"/>
       <w:r>
+        <w:t>Groth</w:t>
+      </w:r>
+      <w:proofErr w:type="spellEnd"/>
+      <w:r>
+        <w:t xml:space="preserve"> and Hannah 2018, </w:t>
+      </w:r>
+      <w:proofErr w:type="spellStart"/>
+      <w:r>
         <w:rPr>
           <w:shd w:val="clear" w:color="auto" w:fill="FFFFFF"/>
         </w:rPr>
-        <w:t>Rothlisberg</w:t>
+        <w:t>Jacox</w:t>
       </w:r>
       <w:proofErr w:type="spellEnd"/>
       <w:r>
         <w:rPr>
           <w:shd w:val="clear" w:color="auto" w:fill="FFFFFF"/>
         </w:rPr>
-        <w:t xml:space="preserve"> and Miller 1983)</w:t>
-      </w:r>
-      <w:r>
+        <w:t xml:space="preserve"> et al. 2016).</w:t>
+      </w:r>
+      <w:r>
+        <w:rPr>
+          <w:shd w:val="clear" w:color="auto" w:fill="FFFFFF"/>
+        </w:rPr>
+        <w:t xml:space="preserve"> Lower </w:t>
+      </w:r>
+      <w:r>
+        <w:rPr>
+          <w:shd w:val="clear" w:color="auto" w:fill="FFFFFF"/>
+        </w:rPr>
+        <w:t xml:space="preserve">pink shrimp mortality rates relative to historical </w:t>
+      </w:r>
+      <w:r>
+        <w:rPr>
+          <w:shd w:val="clear" w:color="auto" w:fill="FFFFFF"/>
+        </w:rPr>
+        <w:t xml:space="preserve">rates </w:t>
+      </w:r>
+      <w:r>
+        <w:rPr>
+          <w:shd w:val="clear" w:color="auto" w:fill="FFFFFF"/>
+        </w:rPr>
+        <w:t xml:space="preserve">may have offset negative effects of the </w:t>
+      </w:r>
+      <w:r>
+        <w:t xml:space="preserve">El </w:t>
+      </w:r>
+      <w:r>
+        <w:t>Niño</w:t>
+      </w:r>
+      <w:r>
+        <w:t xml:space="preserve">. In particular: </w:t>
+      </w:r>
+      <w:r>
+        <w:rPr>
+          <w:shd w:val="clear" w:color="auto" w:fill="FFFFFF"/>
+        </w:rPr>
+        <w:t>p</w:t>
+      </w:r>
+      <w:r>
+        <w:rPr>
+          <w:shd w:val="clear" w:color="auto" w:fill="FFFFFF"/>
+        </w:rPr>
+        <w:t xml:space="preserve">redation risk from </w:t>
+      </w:r>
+      <w:r>
+        <w:rPr>
+          <w:shd w:val="clear" w:color="auto" w:fill="FFFFFF"/>
+        </w:rPr>
+        <w:t>Pacific h</w:t>
+      </w:r>
+      <w:r>
+        <w:rPr>
+          <w:shd w:val="clear" w:color="auto" w:fill="FFFFFF"/>
+        </w:rPr>
+        <w:t>ake</w:t>
+      </w:r>
+      <w:r>
+        <w:rPr>
+          <w:shd w:val="clear" w:color="auto" w:fill="FFFFFF"/>
+        </w:rPr>
+        <w:t xml:space="preserve"> has declined over time (Livingston and Bailey 1985, Hannah 1995, Berger et al. 2017)</w:t>
+      </w:r>
+      <w:r>
+        <w:rPr>
+          <w:shd w:val="clear" w:color="auto" w:fill="FFFFFF"/>
+        </w:rPr>
+        <w:t>,</w:t>
+      </w:r>
+      <w:r>
+        <w:rPr>
+          <w:shd w:val="clear" w:color="auto" w:fill="FFFFFF"/>
+        </w:rPr>
+        <w:t xml:space="preserve"> and</w:t>
+      </w:r>
+      <w:r>
+        <w:rPr>
+          <w:shd w:val="clear" w:color="auto" w:fill="FFFFFF"/>
+        </w:rPr>
+        <w:t xml:space="preserve"> fishing pressure</w:t>
+      </w:r>
+      <w:r>
+        <w:rPr>
+          <w:shd w:val="clear" w:color="auto" w:fill="FFFFFF"/>
+        </w:rPr>
+        <w:t xml:space="preserve"> on younger individuals is low </w:t>
+      </w:r>
+      <w:r>
+        <w:rPr>
+          <w:shd w:val="clear" w:color="auto" w:fill="FFFFFF"/>
+        </w:rPr>
+        <w:t>relative to historical leve</w:t>
+      </w:r>
+      <w:r>
+        <w:rPr>
+          <w:shd w:val="clear" w:color="auto" w:fill="FFFFFF"/>
+        </w:rPr>
+        <w:t>ls pre 1999 (</w:t>
+      </w:r>
+      <w:proofErr w:type="spellStart"/>
+      <w:r>
+        <w:t>Groth</w:t>
+      </w:r>
+      <w:proofErr w:type="spellEnd"/>
+      <w:r>
+        <w:t xml:space="preserve"> and Hannah 2018</w:t>
+      </w:r>
+      <w:r>
+        <w:rPr>
+          <w:shd w:val="clear" w:color="auto" w:fill="FFFFFF"/>
+        </w:rPr>
+        <w:t>)</w:t>
+      </w:r>
+      <w:r>
+        <w:rPr>
+          <w:shd w:val="clear" w:color="auto" w:fill="FFFFFF"/>
+        </w:rPr>
         <w:t>.</w:t>
       </w:r>
-      <w:r>
-        <w:t xml:space="preserve"> The specific mechanisms that caused shrimp to respond differently this time around </w:t>
-      </w:r>
-      <w:r>
-        <w:t>have previously been</w:t>
-      </w:r>
-      <w:r>
-        <w:t xml:space="preserve"> </w:t>
-      </w:r>
-      <w:r>
-        <w:t>unknown but</w:t>
-      </w:r>
-      <w:r>
-        <w:t xml:space="preserve"> may be related to different dynamics during</w:t>
-      </w:r>
-      <w:r>
-        <w:t xml:space="preserve"> the 2014-2016 El </w:t>
+    </w:p>
+    <w:p>
+      <w:pPr>
+        <w:spacing w:line="480" w:lineRule="auto"/>
+        <w:ind w:firstLine="720"/>
+      </w:pPr>
+      <w:r>
+        <w:rPr>
+          <w:shd w:val="clear" w:color="auto" w:fill="FFFFFF"/>
+        </w:rPr>
+        <w:t xml:space="preserve">Another </w:t>
+      </w:r>
+      <w:r>
+        <w:rPr>
+          <w:shd w:val="clear" w:color="auto" w:fill="FFFFFF"/>
+        </w:rPr>
+        <w:t>likely</w:t>
+      </w:r>
+      <w:r>
+        <w:rPr>
+          <w:shd w:val="clear" w:color="auto" w:fill="FFFFFF"/>
+        </w:rPr>
+        <w:t xml:space="preserve"> explanation for why shrimp responded differently to the 2015 El </w:t>
       </w:r>
       <w:r>
         <w:t>Niño</w:t>
       </w:r>
       <w:r>
-        <w:t xml:space="preserve"> compared to the previous significant El </w:t>
+        <w:t xml:space="preserve"> is a buffering effect </w:t>
+      </w:r>
+      <w:r>
+        <w:t>due to</w:t>
+      </w:r>
+      <w:r>
+        <w:t xml:space="preserve"> the Pacific Decadal </w:t>
+      </w:r>
+      <w:r>
+        <w:t>Oscillation</w:t>
+      </w:r>
+      <w:r>
+        <w:t xml:space="preserve"> being in a cool phase</w:t>
+      </w:r>
+      <w:r>
+        <w:t xml:space="preserve">. </w:t>
+      </w:r>
+      <w:r>
+        <w:t>Based on the random walk model</w:t>
+      </w:r>
+      <w:r>
+        <w:t xml:space="preserve"> we performed</w:t>
+      </w:r>
+      <w:r>
+        <w:t xml:space="preserve">, Pacific Decadal Oscillation is a better predictor of shrimp abundance than </w:t>
+      </w:r>
+      <w:r>
+        <w:t xml:space="preserve">either </w:t>
+      </w:r>
+      <w:r>
+        <w:rPr>
+          <w:shd w:val="clear" w:color="auto" w:fill="FFFFFF"/>
+        </w:rPr>
+        <w:t xml:space="preserve">El </w:t>
       </w:r>
       <w:r>
         <w:t>Niño</w:t>
       </w:r>
       <w:r>
-        <w:t xml:space="preserve"> events in 1982/83 and 1997/98 </w:t>
+        <w:t xml:space="preserve"> or simple random chance</w:t>
+      </w:r>
+      <w:r>
+        <w:t xml:space="preserve">. </w:t>
+      </w:r>
+      <w:r>
+        <w:t xml:space="preserve">During the previous strong El </w:t>
+      </w:r>
+      <w:r>
+        <w:t>Niño</w:t>
+      </w:r>
+      <w:r>
+        <w:t xml:space="preserve"> events during the 1980s and 1990s, the Pacific Decadal </w:t>
+      </w:r>
+      <w:r>
+        <w:t>Oscillation</w:t>
+      </w:r>
+      <w:r>
+        <w:t xml:space="preserve"> was in a warm phase, possibly exacerbating the effects from </w:t>
       </w:r>
       <w:r>
         <w:rPr>
           <w:shd w:val="clear" w:color="auto" w:fill="FFFFFF"/>
         </w:rPr>
-        <w:t>(</w:t>
-      </w:r>
-      <w:proofErr w:type="spellStart"/>
-      <w:r>
-        <w:t>Groth</w:t>
-      </w:r>
-      <w:proofErr w:type="spellEnd"/>
-      <w:r>
-        <w:t xml:space="preserve"> and Hannah 2018, </w:t>
-      </w:r>
-      <w:proofErr w:type="spellStart"/>
-      <w:r>
-        <w:rPr>
-          <w:shd w:val="clear" w:color="auto" w:fill="FFFFFF"/>
-        </w:rPr>
-        <w:t>Jacox</w:t>
-      </w:r>
-      <w:proofErr w:type="spellEnd"/>
-      <w:r>
-        <w:rPr>
-          <w:shd w:val="clear" w:color="auto" w:fill="FFFFFF"/>
-        </w:rPr>
-        <w:t xml:space="preserve"> et al. 2016).</w:t>
-      </w:r>
-      <w:r>
-        <w:rPr>
-          <w:shd w:val="clear" w:color="auto" w:fill="FFFFFF"/>
-        </w:rPr>
-        <w:t xml:space="preserve"> Lower </w:t>
-      </w:r>
-      <w:r>
-        <w:rPr>
-          <w:shd w:val="clear" w:color="auto" w:fill="FFFFFF"/>
-        </w:rPr>
-        <w:t xml:space="preserve">pink shrimp mortality rates relative to historical </w:t>
-      </w:r>
-      <w:r>
-        <w:rPr>
-          <w:shd w:val="clear" w:color="auto" w:fill="FFFFFF"/>
-        </w:rPr>
-        <w:t xml:space="preserve">rates </w:t>
-      </w:r>
-      <w:r>
-        <w:rPr>
-          <w:shd w:val="clear" w:color="auto" w:fill="FFFFFF"/>
-        </w:rPr>
-        <w:t xml:space="preserve">may have offset negative effects of the </w:t>
-      </w:r>
-      <w:r>
         <w:t xml:space="preserve">El </w:t>
       </w:r>
       <w:r>
         <w:t>Niño</w:t>
       </w:r>
       <w:r>
-        <w:t xml:space="preserve">. In particular: </w:t>
-      </w:r>
-      <w:r>
-        <w:rPr>
-          <w:shd w:val="clear" w:color="auto" w:fill="FFFFFF"/>
-        </w:rPr>
-        <w:t>p</w:t>
-      </w:r>
-      <w:r>
-        <w:rPr>
-          <w:shd w:val="clear" w:color="auto" w:fill="FFFFFF"/>
-        </w:rPr>
-        <w:t xml:space="preserve">redation risk from </w:t>
-      </w:r>
-      <w:r>
-        <w:rPr>
-          <w:shd w:val="clear" w:color="auto" w:fill="FFFFFF"/>
-        </w:rPr>
-        <w:t>Pacific h</w:t>
-      </w:r>
-      <w:r>
-        <w:rPr>
-          <w:shd w:val="clear" w:color="auto" w:fill="FFFFFF"/>
-        </w:rPr>
-        <w:t>ake</w:t>
-      </w:r>
-      <w:r>
-        <w:rPr>
-          <w:shd w:val="clear" w:color="auto" w:fill="FFFFFF"/>
-        </w:rPr>
-        <w:t xml:space="preserve"> has declined over time (Livingston and Bailey 1985, Hannah 1995, Berger et al. 2017)</w:t>
-      </w:r>
-      <w:r>
-        <w:rPr>
-          <w:shd w:val="clear" w:color="auto" w:fill="FFFFFF"/>
-        </w:rPr>
-        <w:t>,</w:t>
-      </w:r>
-      <w:r>
-        <w:rPr>
-          <w:shd w:val="clear" w:color="auto" w:fill="FFFFFF"/>
-        </w:rPr>
-        <w:t xml:space="preserve"> and</w:t>
-      </w:r>
-      <w:r>
-        <w:rPr>
-          <w:shd w:val="clear" w:color="auto" w:fill="FFFFFF"/>
-        </w:rPr>
-        <w:t xml:space="preserve"> fishing pressure</w:t>
-      </w:r>
-      <w:r>
-        <w:rPr>
-          <w:shd w:val="clear" w:color="auto" w:fill="FFFFFF"/>
-        </w:rPr>
-        <w:t xml:space="preserve"> on younger individuals is low </w:t>
-      </w:r>
-      <w:r>
-        <w:rPr>
-          <w:shd w:val="clear" w:color="auto" w:fill="FFFFFF"/>
-        </w:rPr>
-        <w:t>relative to historical leve</w:t>
-      </w:r>
-      <w:r>
-        <w:rPr>
-          <w:shd w:val="clear" w:color="auto" w:fill="FFFFFF"/>
-        </w:rPr>
-        <w:t>ls pre 1999 (</w:t>
-      </w:r>
-      <w:proofErr w:type="spellStart"/>
-      <w:r>
-        <w:t>Groth</w:t>
-      </w:r>
-      <w:proofErr w:type="spellEnd"/>
-      <w:r>
-        <w:t xml:space="preserve"> and Hannah 2018</w:t>
-      </w:r>
-      <w:r>
-        <w:rPr>
-          <w:shd w:val="clear" w:color="auto" w:fill="FFFFFF"/>
-        </w:rPr>
-        <w:t>)</w:t>
-      </w:r>
-      <w:r>
-        <w:rPr>
-          <w:shd w:val="clear" w:color="auto" w:fill="FFFFFF"/>
-        </w:rPr>
-        <w:t>.</w:t>
-      </w:r>
-    </w:p>
-    <w:p>
-      <w:pPr>
-        <w:spacing w:line="480" w:lineRule="auto"/>
-        <w:ind w:firstLine="720"/>
-      </w:pPr>
-      <w:r>
-        <w:rPr>
-          <w:shd w:val="clear" w:color="auto" w:fill="FFFFFF"/>
-        </w:rPr>
-        <w:t xml:space="preserve">Another </w:t>
-      </w:r>
-      <w:r>
-        <w:rPr>
-          <w:shd w:val="clear" w:color="auto" w:fill="FFFFFF"/>
-        </w:rPr>
-        <w:t>likely</w:t>
-      </w:r>
-      <w:r>
-        <w:rPr>
-          <w:shd w:val="clear" w:color="auto" w:fill="FFFFFF"/>
-        </w:rPr>
-        <w:t xml:space="preserve"> explanation for why shrimp responded differently to the 2015 El </w:t>
-      </w:r>
-      <w:r>
-        <w:t>Niño</w:t>
-      </w:r>
-      <w:r>
-        <w:t xml:space="preserve"> is a buffering effect </w:t>
-      </w:r>
-      <w:r>
-        <w:t>due to</w:t>
-      </w:r>
-      <w:r>
-        <w:t xml:space="preserve"> the Pacific Decadal </w:t>
+        <w:t xml:space="preserve">. In contrast, the Pacific Decadal </w:t>
       </w:r>
       <w:r>
         <w:t>Oscillation</w:t>
       </w:r>
       <w:r>
-        <w:t xml:space="preserve"> being in a cool phase</w:t>
-      </w:r>
-      <w:r>
-        <w:t xml:space="preserve">. </w:t>
-      </w:r>
-      <w:r>
-        <w:t>Based on the random walk model</w:t>
-      </w:r>
-      <w:r>
-        <w:t xml:space="preserve"> we performed</w:t>
-      </w:r>
-      <w:r>
-        <w:t xml:space="preserve">, Pacific Decadal Oscillation is a better predictor of shrimp abundance than </w:t>
-      </w:r>
-      <w:r>
-        <w:rPr>
-          <w:shd w:val="clear" w:color="auto" w:fill="FFFFFF"/>
-        </w:rPr>
-        <w:t xml:space="preserve">El </w:t>
-      </w:r>
-      <w:r>
-        <w:t>Niño</w:t>
-      </w:r>
-      <w:r>
-        <w:t xml:space="preserve">. </w:t>
-      </w:r>
-      <w:r>
-        <w:t xml:space="preserve">During the previous strong El </w:t>
-      </w:r>
-      <w:r>
-        <w:t>Niño</w:t>
-      </w:r>
-      <w:r>
-        <w:t xml:space="preserve"> events during the 1980s and 1990s, the Pacific Decadal </w:t>
-      </w:r>
-      <w:r>
-        <w:t>Oscillation</w:t>
-      </w:r>
-      <w:r>
-        <w:t xml:space="preserve"> was in a warm phase, possibly exacerbating the effects from </w:t>
-      </w:r>
-      <w:r>
-        <w:rPr>
-          <w:shd w:val="clear" w:color="auto" w:fill="FFFFFF"/>
-        </w:rPr>
-        <w:t xml:space="preserve">El </w:t>
-      </w:r>
-      <w:r>
-        <w:t>Niño</w:t>
-      </w:r>
-      <w:r>
-        <w:t xml:space="preserve">. In contrast, the Pacific Decadal </w:t>
-      </w:r>
-      <w:r>
-        <w:t>Oscillation</w:t>
-      </w:r>
-      <w:r>
         <w:t xml:space="preserve"> has generally been in a cool phase for the past 20 years. </w:t>
       </w:r>
       <w:r>
-        <w:t xml:space="preserve">This cool phase likely mitigated the effects of the strong </w:t>
+        <w:t xml:space="preserve">This cool phase </w:t>
+      </w:r>
+      <w:r>
+        <w:t>potentially</w:t>
+      </w:r>
+      <w:r>
+        <w:t xml:space="preserve"> mitigated the effects of the strong </w:t>
       </w:r>
       <w:r>
         <w:rPr>
@@ -2479,7 +2548,13 @@
         <w:t xml:space="preserve"> have been negative</w:t>
       </w:r>
       <w:r>
-        <w:t xml:space="preserve">, likely due to concurrent warm phase Pacific Decadal Oscillation and El </w:t>
+        <w:t xml:space="preserve">, </w:t>
+      </w:r>
+      <w:r>
+        <w:t>possibly</w:t>
+      </w:r>
+      <w:r>
+        <w:t xml:space="preserve"> due to concurrent warm phase Pacific Decadal Oscillation and El </w:t>
       </w:r>
       <w:r>
         <w:t>Niño</w:t>
@@ -2644,6 +2719,21 @@
       <w:r>
         <w:t xml:space="preserve"> and strong warm phase Pacific Decadal Oscillation patterns will likely be correlated with a reduction in shrimp abundance.</w:t>
       </w:r>
+      <w:r>
+        <w:t xml:space="preserve"> This study provides a brief analysis of possible environmental driver of shrimp abundance, as well as </w:t>
+      </w:r>
+      <w:r>
+        <w:t>21 years of t</w:t>
+      </w:r>
+      <w:r>
+        <w:t>ime series data on abundance of three common shrimp species in Puget Sound in an area where previous survey data is limited or non-</w:t>
+      </w:r>
+      <w:r>
+        <w:t>existent</w:t>
+      </w:r>
+      <w:r>
+        <w:t xml:space="preserve">. </w:t>
+      </w:r>
     </w:p>
     <w:p>
       <w:pPr>
@@ -2779,6 +2869,7 @@
         <w:rPr>
           <w:bCs/>
         </w:rPr>
+        <w:lastRenderedPageBreak/>
         <w:t xml:space="preserve">All data used in this study, and all the R code is available online at zenodo.org, DOI: </w:t>
       </w:r>
       <w:r>
@@ -3032,6 +3123,7 @@
           <w:sz w:val="24"/>
           <w:szCs w:val="24"/>
         </w:rPr>
+        <w:lastRenderedPageBreak/>
         <w:t>Komai, T. 1999. 'A revision of the genus Pandalus (Crustacea : Decapoda : Caridea : Pandalidae)', Journal of Natural History, 33: 1265-372.</w:t>
       </w:r>
     </w:p>
@@ -3076,7 +3168,6 @@
           <w:sz w:val="24"/>
           <w:szCs w:val="24"/>
         </w:rPr>
-        <w:lastRenderedPageBreak/>
         <w:t>Orr, J. C., V. J. Fabry, O. Aumont, L. Bopp, S. C. Doney, R. A. Feely, A. Gnanadesikan, N. Gruber, A. Ishida, F. Joos, R. M. Key, K. Lindsay, E. Maier-Reimer, R. Matear, P. Monfray, A. Mouchet, R. G. Najjar, G. K. Plattner, K. B. Rodgers, C. L. Sabine, J. L. Sarmiento, R. Schlitzer, R. D. Slater, I. J. Totterdell, M. F. Weirig, Y. Yamanaka, and A. Yool. 2005. 'Anthropogenic ocean acidification over the twenty-first century and its impact on calcifying organisms', Nature, 437: 681-86.</w:t>
       </w:r>
     </w:p>
@@ -3165,51 +3256,60 @@
           <w:sz w:val="24"/>
           <w:szCs w:val="24"/>
         </w:rPr>
-        <w:t>Sakuma, K. M., J. C. Field, N. J. Mantua, S. Ralston, B. B. Marinovic, and C. N. Carrion. 2016. 'Anomalous epipelagic micronekton assemblage patterns in the neritic waters of the California Current in spring 2015 during a period of extreme ocean conditions', California Cooperative Oceanic Fisheries Investigations Reports, 57: 163-83.</w:t>
-      </w:r>
-    </w:p>
-    <w:p>
-      <w:pPr>
-        <w:pStyle w:val="EndNoteBibliography"/>
-        <w:spacing w:after="0" w:line="480" w:lineRule="auto"/>
-        <w:ind w:left="720" w:hanging="720"/>
+        <w:t xml:space="preserve">Sakuma, K. M., J. C. Field, N. J. Mantua, S. Ralston, B. B. Marinovic, and C. N. Carrion. 2016. 'Anomalous epipelagic micronekton assemblage patterns in the neritic waters of the </w:t>
+      </w:r>
+      <w:r>
         <w:rPr>
           <w:rFonts w:ascii="Times New Roman" w:hAnsi="Times New Roman" w:cs="Times New Roman"/>
           <w:noProof w:val="0"/>
           <w:sz w:val="24"/>
           <w:szCs w:val="24"/>
         </w:rPr>
-      </w:pPr>
-      <w:r>
+        <w:lastRenderedPageBreak/>
+        <w:t>California Current in spring 2015 during a period of extreme ocean conditions', California Cooperative Oceanic Fisheries Investigations Reports, 57: 163-83.</w:t>
+      </w:r>
+    </w:p>
+    <w:p>
+      <w:pPr>
+        <w:pStyle w:val="EndNoteBibliography"/>
+        <w:spacing w:after="0" w:line="480" w:lineRule="auto"/>
+        <w:ind w:left="720" w:hanging="720"/>
         <w:rPr>
           <w:rFonts w:ascii="Times New Roman" w:hAnsi="Times New Roman" w:cs="Times New Roman"/>
           <w:noProof w:val="0"/>
           <w:sz w:val="24"/>
           <w:szCs w:val="24"/>
         </w:rPr>
-        <w:t>School of Aquatic and Fisheries Science, FISH312. 2019. "Port Madison, Puget Sound SOP." In, edited by University of Washington School of Aquatic and Fisheries Science.</w:t>
-      </w:r>
-    </w:p>
-    <w:p>
-      <w:pPr>
-        <w:pStyle w:val="EndNoteBibliography"/>
-        <w:spacing w:after="0" w:line="480" w:lineRule="auto"/>
-        <w:ind w:left="720" w:hanging="720"/>
+      </w:pPr>
+      <w:r>
         <w:rPr>
           <w:rFonts w:ascii="Times New Roman" w:hAnsi="Times New Roman" w:cs="Times New Roman"/>
           <w:noProof w:val="0"/>
           <w:sz w:val="24"/>
           <w:szCs w:val="24"/>
         </w:rPr>
-      </w:pPr>
-      <w:r>
+        <w:t>School of Aquatic and Fisheries Science, FISH312. 2019. "Port Madison, Puget Sound SOP." In, edited by University of Washington School of Aquatic and Fisheries Science.</w:t>
+      </w:r>
+    </w:p>
+    <w:p>
+      <w:pPr>
+        <w:pStyle w:val="EndNoteBibliography"/>
+        <w:spacing w:after="0" w:line="480" w:lineRule="auto"/>
+        <w:ind w:left="720" w:hanging="720"/>
         <w:rPr>
           <w:rFonts w:ascii="Times New Roman" w:hAnsi="Times New Roman" w:cs="Times New Roman"/>
           <w:noProof w:val="0"/>
           <w:sz w:val="24"/>
           <w:szCs w:val="24"/>
         </w:rPr>
-        <w:lastRenderedPageBreak/>
+      </w:pPr>
+      <w:r>
+        <w:rPr>
+          <w:rFonts w:ascii="Times New Roman" w:hAnsi="Times New Roman" w:cs="Times New Roman"/>
+          <w:noProof w:val="0"/>
+          <w:sz w:val="24"/>
+          <w:szCs w:val="24"/>
+        </w:rPr>
         <w:t>Steinacher, M., F. Joos, T. L. Frolicher, G. K. Plattner, and S. C. Doney. 2009. 'Imminent ocean acidification in the Arctic projected with the NCAR global coupled carbon cycle-climate model', Biogeosciences, 6: 515-33.</w:t>
       </w:r>
     </w:p>
@@ -3614,6 +3714,2159 @@
         <w:spacing w:line="480" w:lineRule="auto"/>
       </w:pPr>
     </w:p>
+    <w:p>
+      <w:pPr>
+        <w:spacing w:line="480" w:lineRule="auto"/>
+      </w:pPr>
+    </w:p>
+    <w:p>
+      <w:pPr>
+        <w:spacing w:line="480" w:lineRule="auto"/>
+      </w:pPr>
+    </w:p>
+    <w:p>
+      <w:pPr>
+        <w:spacing w:line="480" w:lineRule="auto"/>
+      </w:pPr>
+    </w:p>
+    <w:p>
+      <w:pPr>
+        <w:spacing w:line="480" w:lineRule="auto"/>
+      </w:pPr>
+    </w:p>
+    <w:p>
+      <w:pPr>
+        <w:spacing w:line="480" w:lineRule="auto"/>
+      </w:pPr>
+    </w:p>
+    <w:p>
+      <w:pPr>
+        <w:spacing w:line="480" w:lineRule="auto"/>
+      </w:pPr>
+    </w:p>
+    <w:p>
+      <w:pPr>
+        <w:spacing w:line="480" w:lineRule="auto"/>
+      </w:pPr>
+    </w:p>
+    <w:p>
+      <w:pPr>
+        <w:spacing w:line="480" w:lineRule="auto"/>
+      </w:pPr>
+      <w:r>
+        <w:t xml:space="preserve">Table 1. </w:t>
+      </w:r>
+      <w:r>
+        <w:t>random walk model results</w:t>
+      </w:r>
+      <w:r>
+        <w:t xml:space="preserve"> predicting Crandon and </w:t>
+      </w:r>
+      <w:proofErr w:type="spellStart"/>
+      <w:r>
+        <w:t>Pandalus</w:t>
+      </w:r>
+      <w:proofErr w:type="spellEnd"/>
+      <w:r>
+        <w:t xml:space="preserve"> CPUE using Pacific Decadal Oscillation and El </w:t>
+      </w:r>
+      <w:r>
+        <w:t>Niño</w:t>
+      </w:r>
+      <w:r>
+        <w:t>/</w:t>
+      </w:r>
+      <w:r>
+        <w:t xml:space="preserve"> </w:t>
+      </w:r>
+      <w:r>
+        <w:t xml:space="preserve">La </w:t>
+      </w:r>
+      <w:r>
+        <w:t>Niñ</w:t>
+      </w:r>
+      <w:r>
+        <w:t>a intensity.</w:t>
+      </w:r>
+    </w:p>
+    <w:tbl>
+      <w:tblPr>
+        <w:tblW w:w="6500" w:type="dxa"/>
+        <w:tblLook w:val="04A0" w:firstRow="1" w:lastRow="0" w:firstColumn="1" w:lastColumn="0" w:noHBand="0" w:noVBand="1"/>
+      </w:tblPr>
+      <w:tblGrid>
+        <w:gridCol w:w="1300"/>
+        <w:gridCol w:w="1300"/>
+        <w:gridCol w:w="1300"/>
+        <w:gridCol w:w="1300"/>
+        <w:gridCol w:w="1300"/>
+      </w:tblGrid>
+      <w:tr>
+        <w:trPr>
+          <w:trHeight w:val="340"/>
+        </w:trPr>
+        <w:tc>
+          <w:tcPr>
+            <w:tcW w:w="1300" w:type="dxa"/>
+            <w:tcBorders>
+              <w:top w:val="single" w:sz="8" w:space="0" w:color="auto"/>
+              <w:left w:val="nil"/>
+              <w:bottom w:val="single" w:sz="8" w:space="0" w:color="auto"/>
+              <w:right w:val="nil"/>
+            </w:tcBorders>
+            <w:shd w:val="clear" w:color="auto" w:fill="auto"/>
+            <w:noWrap/>
+            <w:vAlign w:val="center"/>
+            <w:hideMark/>
+          </w:tcPr>
+          <w:p>
+            <w:pPr>
+              <w:jc w:val="center"/>
+              <w:rPr>
+                <w:rFonts w:ascii="Calibri" w:hAnsi="Calibri" w:cs="Calibri"/>
+                <w:b/>
+                <w:bCs/>
+                <w:color w:val="000000"/>
+                <w:lang w:eastAsia="en-US"/>
+              </w:rPr>
+            </w:pPr>
+            <w:r>
+              <w:rPr>
+                <w:rFonts w:ascii="Calibri" w:hAnsi="Calibri" w:cs="Calibri"/>
+                <w:b/>
+                <w:bCs/>
+                <w:color w:val="000000"/>
+                <w:lang w:eastAsia="en-US"/>
+              </w:rPr>
+              <w:t>model</w:t>
+            </w:r>
+          </w:p>
+        </w:tc>
+        <w:tc>
+          <w:tcPr>
+            <w:tcW w:w="1300" w:type="dxa"/>
+            <w:tcBorders>
+              <w:top w:val="single" w:sz="8" w:space="0" w:color="auto"/>
+              <w:left w:val="nil"/>
+              <w:bottom w:val="single" w:sz="8" w:space="0" w:color="auto"/>
+              <w:right w:val="nil"/>
+            </w:tcBorders>
+            <w:shd w:val="clear" w:color="auto" w:fill="auto"/>
+            <w:noWrap/>
+            <w:vAlign w:val="center"/>
+            <w:hideMark/>
+          </w:tcPr>
+          <w:p>
+            <w:pPr>
+              <w:jc w:val="center"/>
+              <w:rPr>
+                <w:rFonts w:ascii="Calibri" w:hAnsi="Calibri" w:cs="Calibri"/>
+                <w:b/>
+                <w:bCs/>
+                <w:color w:val="000000"/>
+                <w:lang w:eastAsia="en-US"/>
+              </w:rPr>
+            </w:pPr>
+            <w:r>
+              <w:rPr>
+                <w:rFonts w:ascii="Calibri" w:hAnsi="Calibri" w:cs="Calibri"/>
+                <w:b/>
+                <w:bCs/>
+                <w:color w:val="000000"/>
+                <w:lang w:eastAsia="en-US"/>
+              </w:rPr>
+              <w:t>bias</w:t>
+            </w:r>
+          </w:p>
+        </w:tc>
+        <w:tc>
+          <w:tcPr>
+            <w:tcW w:w="1300" w:type="dxa"/>
+            <w:tcBorders>
+              <w:top w:val="single" w:sz="8" w:space="0" w:color="auto"/>
+              <w:left w:val="nil"/>
+              <w:bottom w:val="single" w:sz="8" w:space="0" w:color="auto"/>
+              <w:right w:val="nil"/>
+            </w:tcBorders>
+            <w:shd w:val="clear" w:color="auto" w:fill="auto"/>
+            <w:noWrap/>
+            <w:vAlign w:val="center"/>
+            <w:hideMark/>
+          </w:tcPr>
+          <w:p>
+            <w:pPr>
+              <w:jc w:val="center"/>
+              <w:rPr>
+                <w:rFonts w:ascii="Calibri" w:hAnsi="Calibri" w:cs="Calibri"/>
+                <w:b/>
+                <w:bCs/>
+                <w:color w:val="000000"/>
+                <w:lang w:eastAsia="en-US"/>
+              </w:rPr>
+            </w:pPr>
+            <w:r>
+              <w:rPr>
+                <w:rFonts w:ascii="Calibri" w:hAnsi="Calibri" w:cs="Calibri"/>
+                <w:b/>
+                <w:bCs/>
+                <w:color w:val="000000"/>
+                <w:lang w:eastAsia="en-US"/>
+              </w:rPr>
+              <w:t>states</w:t>
+            </w:r>
+          </w:p>
+        </w:tc>
+        <w:tc>
+          <w:tcPr>
+            <w:tcW w:w="1300" w:type="dxa"/>
+            <w:tcBorders>
+              <w:top w:val="single" w:sz="8" w:space="0" w:color="auto"/>
+              <w:left w:val="nil"/>
+              <w:bottom w:val="single" w:sz="8" w:space="0" w:color="auto"/>
+              <w:right w:val="nil"/>
+            </w:tcBorders>
+            <w:shd w:val="clear" w:color="auto" w:fill="auto"/>
+            <w:noWrap/>
+            <w:vAlign w:val="center"/>
+            <w:hideMark/>
+          </w:tcPr>
+          <w:p>
+            <w:pPr>
+              <w:jc w:val="center"/>
+              <w:rPr>
+                <w:rFonts w:ascii="Calibri" w:hAnsi="Calibri" w:cs="Calibri"/>
+                <w:b/>
+                <w:bCs/>
+                <w:color w:val="000000"/>
+                <w:lang w:eastAsia="en-US"/>
+              </w:rPr>
+            </w:pPr>
+            <w:r>
+              <w:rPr>
+                <w:rFonts w:ascii="Calibri" w:hAnsi="Calibri" w:cs="Calibri"/>
+                <w:b/>
+                <w:bCs/>
+                <w:color w:val="000000"/>
+                <w:lang w:eastAsia="en-US"/>
+              </w:rPr>
+              <w:t>predictors</w:t>
+            </w:r>
+          </w:p>
+        </w:tc>
+        <w:tc>
+          <w:tcPr>
+            <w:tcW w:w="1300" w:type="dxa"/>
+            <w:tcBorders>
+              <w:top w:val="single" w:sz="8" w:space="0" w:color="auto"/>
+              <w:left w:val="nil"/>
+              <w:bottom w:val="single" w:sz="8" w:space="0" w:color="auto"/>
+              <w:right w:val="nil"/>
+            </w:tcBorders>
+            <w:shd w:val="clear" w:color="auto" w:fill="auto"/>
+            <w:noWrap/>
+            <w:vAlign w:val="center"/>
+            <w:hideMark/>
+          </w:tcPr>
+          <w:p>
+            <w:pPr>
+              <w:jc w:val="center"/>
+              <w:rPr>
+                <w:rFonts w:ascii="Calibri" w:hAnsi="Calibri" w:cs="Calibri"/>
+                <w:b/>
+                <w:bCs/>
+                <w:color w:val="000000"/>
+                <w:lang w:eastAsia="en-US"/>
+              </w:rPr>
+            </w:pPr>
+            <w:r>
+              <w:rPr>
+                <w:rFonts w:ascii="Calibri" w:hAnsi="Calibri" w:cs="Calibri"/>
+                <w:b/>
+                <w:bCs/>
+                <w:color w:val="000000"/>
+                <w:lang w:eastAsia="en-US"/>
+              </w:rPr>
+              <w:t>delta AIC</w:t>
+            </w:r>
+          </w:p>
+        </w:tc>
+      </w:tr>
+      <w:tr>
+        <w:trPr>
+          <w:trHeight w:val="340"/>
+        </w:trPr>
+        <w:tc>
+          <w:tcPr>
+            <w:tcW w:w="1300" w:type="dxa"/>
+            <w:tcBorders>
+              <w:top w:val="nil"/>
+              <w:left w:val="nil"/>
+              <w:bottom w:val="single" w:sz="8" w:space="0" w:color="auto"/>
+              <w:right w:val="nil"/>
+            </w:tcBorders>
+            <w:shd w:val="clear" w:color="auto" w:fill="auto"/>
+            <w:noWrap/>
+            <w:vAlign w:val="center"/>
+            <w:hideMark/>
+          </w:tcPr>
+          <w:p>
+            <w:pPr>
+              <w:jc w:val="center"/>
+              <w:rPr>
+                <w:rFonts w:ascii="Calibri" w:hAnsi="Calibri" w:cs="Calibri"/>
+                <w:color w:val="000000"/>
+                <w:lang w:eastAsia="en-US"/>
+              </w:rPr>
+            </w:pPr>
+            <w:r>
+              <w:rPr>
+                <w:rFonts w:ascii="Calibri" w:hAnsi="Calibri" w:cs="Calibri"/>
+                <w:color w:val="000000"/>
+                <w:lang w:eastAsia="en-US"/>
+              </w:rPr>
+              <w:t>8</w:t>
+            </w:r>
+          </w:p>
+        </w:tc>
+        <w:tc>
+          <w:tcPr>
+            <w:tcW w:w="1300" w:type="dxa"/>
+            <w:tcBorders>
+              <w:top w:val="nil"/>
+              <w:left w:val="nil"/>
+              <w:bottom w:val="single" w:sz="8" w:space="0" w:color="auto"/>
+              <w:right w:val="nil"/>
+            </w:tcBorders>
+            <w:shd w:val="clear" w:color="auto" w:fill="auto"/>
+            <w:noWrap/>
+            <w:vAlign w:val="center"/>
+            <w:hideMark/>
+          </w:tcPr>
+          <w:p>
+            <w:pPr>
+              <w:jc w:val="center"/>
+              <w:rPr>
+                <w:rFonts w:ascii="Calibri" w:hAnsi="Calibri" w:cs="Calibri"/>
+                <w:color w:val="000000"/>
+                <w:lang w:eastAsia="en-US"/>
+              </w:rPr>
+            </w:pPr>
+            <w:r>
+              <w:rPr>
+                <w:rFonts w:ascii="Calibri" w:hAnsi="Calibri" w:cs="Calibri"/>
+                <w:color w:val="000000"/>
+                <w:lang w:eastAsia="en-US"/>
+              </w:rPr>
+              <w:t>none</w:t>
+            </w:r>
+          </w:p>
+        </w:tc>
+        <w:tc>
+          <w:tcPr>
+            <w:tcW w:w="1300" w:type="dxa"/>
+            <w:tcBorders>
+              <w:top w:val="nil"/>
+              <w:left w:val="nil"/>
+              <w:bottom w:val="single" w:sz="8" w:space="0" w:color="auto"/>
+              <w:right w:val="nil"/>
+            </w:tcBorders>
+            <w:shd w:val="clear" w:color="auto" w:fill="auto"/>
+            <w:noWrap/>
+            <w:vAlign w:val="center"/>
+            <w:hideMark/>
+          </w:tcPr>
+          <w:p>
+            <w:pPr>
+              <w:jc w:val="center"/>
+              <w:rPr>
+                <w:rFonts w:ascii="Calibri" w:hAnsi="Calibri" w:cs="Calibri"/>
+                <w:color w:val="000000"/>
+                <w:lang w:eastAsia="en-US"/>
+              </w:rPr>
+            </w:pPr>
+            <w:r>
+              <w:rPr>
+                <w:rFonts w:ascii="Calibri" w:hAnsi="Calibri" w:cs="Calibri"/>
+                <w:color w:val="000000"/>
+                <w:lang w:eastAsia="en-US"/>
+              </w:rPr>
+              <w:t>shared</w:t>
+            </w:r>
+          </w:p>
+        </w:tc>
+        <w:tc>
+          <w:tcPr>
+            <w:tcW w:w="1300" w:type="dxa"/>
+            <w:tcBorders>
+              <w:top w:val="nil"/>
+              <w:left w:val="nil"/>
+              <w:bottom w:val="single" w:sz="8" w:space="0" w:color="auto"/>
+              <w:right w:val="nil"/>
+            </w:tcBorders>
+            <w:shd w:val="clear" w:color="auto" w:fill="auto"/>
+            <w:noWrap/>
+            <w:vAlign w:val="center"/>
+            <w:hideMark/>
+          </w:tcPr>
+          <w:p>
+            <w:pPr>
+              <w:jc w:val="center"/>
+              <w:rPr>
+                <w:rFonts w:ascii="Calibri" w:hAnsi="Calibri" w:cs="Calibri"/>
+                <w:color w:val="000000"/>
+                <w:lang w:eastAsia="en-US"/>
+              </w:rPr>
+            </w:pPr>
+            <w:r>
+              <w:rPr>
+                <w:rFonts w:ascii="Calibri" w:hAnsi="Calibri" w:cs="Calibri"/>
+                <w:color w:val="000000"/>
+                <w:lang w:eastAsia="en-US"/>
+              </w:rPr>
+              <w:t>PDO</w:t>
+            </w:r>
+          </w:p>
+        </w:tc>
+        <w:tc>
+          <w:tcPr>
+            <w:tcW w:w="1300" w:type="dxa"/>
+            <w:tcBorders>
+              <w:top w:val="nil"/>
+              <w:left w:val="nil"/>
+              <w:bottom w:val="single" w:sz="8" w:space="0" w:color="auto"/>
+              <w:right w:val="nil"/>
+            </w:tcBorders>
+            <w:shd w:val="clear" w:color="auto" w:fill="auto"/>
+            <w:noWrap/>
+            <w:vAlign w:val="center"/>
+            <w:hideMark/>
+          </w:tcPr>
+          <w:p>
+            <w:pPr>
+              <w:jc w:val="center"/>
+              <w:rPr>
+                <w:rFonts w:ascii="Calibri" w:hAnsi="Calibri" w:cs="Calibri"/>
+                <w:color w:val="000000"/>
+                <w:lang w:eastAsia="en-US"/>
+              </w:rPr>
+            </w:pPr>
+            <w:r>
+              <w:rPr>
+                <w:rFonts w:ascii="Calibri" w:hAnsi="Calibri" w:cs="Calibri"/>
+                <w:color w:val="000000"/>
+                <w:lang w:eastAsia="en-US"/>
+              </w:rPr>
+              <w:t>0</w:t>
+            </w:r>
+          </w:p>
+        </w:tc>
+      </w:tr>
+      <w:tr>
+        <w:trPr>
+          <w:trHeight w:val="340"/>
+        </w:trPr>
+        <w:tc>
+          <w:tcPr>
+            <w:tcW w:w="1300" w:type="dxa"/>
+            <w:tcBorders>
+              <w:top w:val="nil"/>
+              <w:left w:val="nil"/>
+              <w:bottom w:val="single" w:sz="8" w:space="0" w:color="auto"/>
+              <w:right w:val="nil"/>
+            </w:tcBorders>
+            <w:shd w:val="clear" w:color="auto" w:fill="auto"/>
+            <w:noWrap/>
+            <w:vAlign w:val="center"/>
+            <w:hideMark/>
+          </w:tcPr>
+          <w:p>
+            <w:pPr>
+              <w:jc w:val="center"/>
+              <w:rPr>
+                <w:rFonts w:ascii="Calibri" w:hAnsi="Calibri" w:cs="Calibri"/>
+                <w:color w:val="000000"/>
+                <w:lang w:eastAsia="en-US"/>
+              </w:rPr>
+            </w:pPr>
+            <w:r>
+              <w:rPr>
+                <w:rFonts w:ascii="Calibri" w:hAnsi="Calibri" w:cs="Calibri"/>
+                <w:color w:val="000000"/>
+                <w:lang w:eastAsia="en-US"/>
+              </w:rPr>
+              <w:t>9</w:t>
+            </w:r>
+          </w:p>
+        </w:tc>
+        <w:tc>
+          <w:tcPr>
+            <w:tcW w:w="1300" w:type="dxa"/>
+            <w:tcBorders>
+              <w:top w:val="nil"/>
+              <w:left w:val="nil"/>
+              <w:bottom w:val="single" w:sz="8" w:space="0" w:color="auto"/>
+              <w:right w:val="nil"/>
+            </w:tcBorders>
+            <w:shd w:val="clear" w:color="auto" w:fill="auto"/>
+            <w:noWrap/>
+            <w:vAlign w:val="center"/>
+            <w:hideMark/>
+          </w:tcPr>
+          <w:p>
+            <w:pPr>
+              <w:jc w:val="center"/>
+              <w:rPr>
+                <w:rFonts w:ascii="Calibri" w:hAnsi="Calibri" w:cs="Calibri"/>
+                <w:color w:val="000000"/>
+                <w:lang w:eastAsia="en-US"/>
+              </w:rPr>
+            </w:pPr>
+            <w:r>
+              <w:rPr>
+                <w:rFonts w:ascii="Calibri" w:hAnsi="Calibri" w:cs="Calibri"/>
+                <w:color w:val="000000"/>
+                <w:lang w:eastAsia="en-US"/>
+              </w:rPr>
+              <w:t>none</w:t>
+            </w:r>
+          </w:p>
+        </w:tc>
+        <w:tc>
+          <w:tcPr>
+            <w:tcW w:w="1300" w:type="dxa"/>
+            <w:tcBorders>
+              <w:top w:val="nil"/>
+              <w:left w:val="nil"/>
+              <w:bottom w:val="single" w:sz="8" w:space="0" w:color="auto"/>
+              <w:right w:val="nil"/>
+            </w:tcBorders>
+            <w:shd w:val="clear" w:color="auto" w:fill="auto"/>
+            <w:noWrap/>
+            <w:vAlign w:val="center"/>
+            <w:hideMark/>
+          </w:tcPr>
+          <w:p>
+            <w:pPr>
+              <w:jc w:val="center"/>
+              <w:rPr>
+                <w:rFonts w:ascii="Calibri" w:hAnsi="Calibri" w:cs="Calibri"/>
+                <w:color w:val="000000"/>
+                <w:lang w:eastAsia="en-US"/>
+              </w:rPr>
+            </w:pPr>
+            <w:r>
+              <w:rPr>
+                <w:rFonts w:ascii="Calibri" w:hAnsi="Calibri" w:cs="Calibri"/>
+                <w:color w:val="000000"/>
+                <w:lang w:eastAsia="en-US"/>
+              </w:rPr>
+              <w:t>shared</w:t>
+            </w:r>
+          </w:p>
+        </w:tc>
+        <w:tc>
+          <w:tcPr>
+            <w:tcW w:w="1300" w:type="dxa"/>
+            <w:tcBorders>
+              <w:top w:val="nil"/>
+              <w:left w:val="nil"/>
+              <w:bottom w:val="single" w:sz="8" w:space="0" w:color="auto"/>
+              <w:right w:val="nil"/>
+            </w:tcBorders>
+            <w:shd w:val="clear" w:color="auto" w:fill="auto"/>
+            <w:noWrap/>
+            <w:vAlign w:val="center"/>
+            <w:hideMark/>
+          </w:tcPr>
+          <w:p>
+            <w:pPr>
+              <w:jc w:val="center"/>
+              <w:rPr>
+                <w:rFonts w:ascii="Calibri" w:hAnsi="Calibri" w:cs="Calibri"/>
+                <w:color w:val="000000"/>
+                <w:lang w:eastAsia="en-US"/>
+              </w:rPr>
+            </w:pPr>
+            <w:r>
+              <w:rPr>
+                <w:rFonts w:ascii="Calibri" w:hAnsi="Calibri" w:cs="Calibri"/>
+                <w:color w:val="000000"/>
+                <w:lang w:eastAsia="en-US"/>
+              </w:rPr>
+              <w:t>PDO &amp; ONI</w:t>
+            </w:r>
+          </w:p>
+        </w:tc>
+        <w:tc>
+          <w:tcPr>
+            <w:tcW w:w="1300" w:type="dxa"/>
+            <w:tcBorders>
+              <w:top w:val="nil"/>
+              <w:left w:val="nil"/>
+              <w:bottom w:val="single" w:sz="8" w:space="0" w:color="auto"/>
+              <w:right w:val="nil"/>
+            </w:tcBorders>
+            <w:shd w:val="clear" w:color="auto" w:fill="auto"/>
+            <w:noWrap/>
+            <w:vAlign w:val="center"/>
+            <w:hideMark/>
+          </w:tcPr>
+          <w:p>
+            <w:pPr>
+              <w:jc w:val="center"/>
+              <w:rPr>
+                <w:rFonts w:ascii="Calibri" w:hAnsi="Calibri" w:cs="Calibri"/>
+                <w:color w:val="000000"/>
+                <w:lang w:eastAsia="en-US"/>
+              </w:rPr>
+            </w:pPr>
+            <w:r>
+              <w:rPr>
+                <w:rFonts w:ascii="Calibri" w:hAnsi="Calibri" w:cs="Calibri"/>
+                <w:color w:val="000000"/>
+                <w:lang w:eastAsia="en-US"/>
+              </w:rPr>
+              <w:t>0.4</w:t>
+            </w:r>
+          </w:p>
+        </w:tc>
+      </w:tr>
+      <w:tr>
+        <w:trPr>
+          <w:trHeight w:val="340"/>
+        </w:trPr>
+        <w:tc>
+          <w:tcPr>
+            <w:tcW w:w="1300" w:type="dxa"/>
+            <w:tcBorders>
+              <w:top w:val="nil"/>
+              <w:left w:val="nil"/>
+              <w:bottom w:val="single" w:sz="8" w:space="0" w:color="auto"/>
+              <w:right w:val="nil"/>
+            </w:tcBorders>
+            <w:shd w:val="clear" w:color="auto" w:fill="auto"/>
+            <w:noWrap/>
+            <w:vAlign w:val="center"/>
+            <w:hideMark/>
+          </w:tcPr>
+          <w:p>
+            <w:pPr>
+              <w:jc w:val="center"/>
+              <w:rPr>
+                <w:rFonts w:ascii="Calibri" w:hAnsi="Calibri" w:cs="Calibri"/>
+                <w:color w:val="000000"/>
+                <w:lang w:eastAsia="en-US"/>
+              </w:rPr>
+            </w:pPr>
+            <w:r>
+              <w:rPr>
+                <w:rFonts w:ascii="Calibri" w:hAnsi="Calibri" w:cs="Calibri"/>
+                <w:color w:val="000000"/>
+                <w:lang w:eastAsia="en-US"/>
+              </w:rPr>
+              <w:t>7</w:t>
+            </w:r>
+          </w:p>
+        </w:tc>
+        <w:tc>
+          <w:tcPr>
+            <w:tcW w:w="1300" w:type="dxa"/>
+            <w:tcBorders>
+              <w:top w:val="nil"/>
+              <w:left w:val="nil"/>
+              <w:bottom w:val="single" w:sz="8" w:space="0" w:color="auto"/>
+              <w:right w:val="nil"/>
+            </w:tcBorders>
+            <w:shd w:val="clear" w:color="auto" w:fill="auto"/>
+            <w:noWrap/>
+            <w:vAlign w:val="center"/>
+            <w:hideMark/>
+          </w:tcPr>
+          <w:p>
+            <w:pPr>
+              <w:jc w:val="center"/>
+              <w:rPr>
+                <w:rFonts w:ascii="Calibri" w:hAnsi="Calibri" w:cs="Calibri"/>
+                <w:color w:val="000000"/>
+                <w:lang w:eastAsia="en-US"/>
+              </w:rPr>
+            </w:pPr>
+            <w:r>
+              <w:rPr>
+                <w:rFonts w:ascii="Calibri" w:hAnsi="Calibri" w:cs="Calibri"/>
+                <w:color w:val="000000"/>
+                <w:lang w:eastAsia="en-US"/>
+              </w:rPr>
+              <w:t>shared</w:t>
+            </w:r>
+          </w:p>
+        </w:tc>
+        <w:tc>
+          <w:tcPr>
+            <w:tcW w:w="1300" w:type="dxa"/>
+            <w:tcBorders>
+              <w:top w:val="nil"/>
+              <w:left w:val="nil"/>
+              <w:bottom w:val="single" w:sz="8" w:space="0" w:color="auto"/>
+              <w:right w:val="nil"/>
+            </w:tcBorders>
+            <w:shd w:val="clear" w:color="auto" w:fill="auto"/>
+            <w:noWrap/>
+            <w:vAlign w:val="center"/>
+            <w:hideMark/>
+          </w:tcPr>
+          <w:p>
+            <w:pPr>
+              <w:jc w:val="center"/>
+              <w:rPr>
+                <w:rFonts w:ascii="Calibri" w:hAnsi="Calibri" w:cs="Calibri"/>
+                <w:color w:val="000000"/>
+                <w:lang w:eastAsia="en-US"/>
+              </w:rPr>
+            </w:pPr>
+            <w:r>
+              <w:rPr>
+                <w:rFonts w:ascii="Calibri" w:hAnsi="Calibri" w:cs="Calibri"/>
+                <w:color w:val="000000"/>
+                <w:lang w:eastAsia="en-US"/>
+              </w:rPr>
+              <w:t>shared</w:t>
+            </w:r>
+          </w:p>
+        </w:tc>
+        <w:tc>
+          <w:tcPr>
+            <w:tcW w:w="1300" w:type="dxa"/>
+            <w:tcBorders>
+              <w:top w:val="nil"/>
+              <w:left w:val="nil"/>
+              <w:bottom w:val="single" w:sz="8" w:space="0" w:color="auto"/>
+              <w:right w:val="nil"/>
+            </w:tcBorders>
+            <w:shd w:val="clear" w:color="auto" w:fill="auto"/>
+            <w:noWrap/>
+            <w:vAlign w:val="center"/>
+            <w:hideMark/>
+          </w:tcPr>
+          <w:p>
+            <w:pPr>
+              <w:jc w:val="center"/>
+              <w:rPr>
+                <w:rFonts w:ascii="Calibri" w:hAnsi="Calibri" w:cs="Calibri"/>
+                <w:color w:val="000000"/>
+                <w:lang w:eastAsia="en-US"/>
+              </w:rPr>
+            </w:pPr>
+            <w:r>
+              <w:rPr>
+                <w:rFonts w:ascii="Calibri" w:hAnsi="Calibri" w:cs="Calibri"/>
+                <w:color w:val="000000"/>
+                <w:lang w:eastAsia="en-US"/>
+              </w:rPr>
+              <w:t>none</w:t>
+            </w:r>
+          </w:p>
+        </w:tc>
+        <w:tc>
+          <w:tcPr>
+            <w:tcW w:w="1300" w:type="dxa"/>
+            <w:tcBorders>
+              <w:top w:val="nil"/>
+              <w:left w:val="nil"/>
+              <w:bottom w:val="single" w:sz="8" w:space="0" w:color="auto"/>
+              <w:right w:val="nil"/>
+            </w:tcBorders>
+            <w:shd w:val="clear" w:color="auto" w:fill="auto"/>
+            <w:noWrap/>
+            <w:vAlign w:val="center"/>
+            <w:hideMark/>
+          </w:tcPr>
+          <w:p>
+            <w:pPr>
+              <w:jc w:val="center"/>
+              <w:rPr>
+                <w:rFonts w:ascii="Calibri" w:hAnsi="Calibri" w:cs="Calibri"/>
+                <w:color w:val="000000"/>
+                <w:lang w:eastAsia="en-US"/>
+              </w:rPr>
+            </w:pPr>
+            <w:r>
+              <w:rPr>
+                <w:rFonts w:ascii="Calibri" w:hAnsi="Calibri" w:cs="Calibri"/>
+                <w:color w:val="000000"/>
+                <w:lang w:eastAsia="en-US"/>
+              </w:rPr>
+              <w:t>0.8</w:t>
+            </w:r>
+          </w:p>
+        </w:tc>
+      </w:tr>
+      <w:tr>
+        <w:trPr>
+          <w:trHeight w:val="340"/>
+        </w:trPr>
+        <w:tc>
+          <w:tcPr>
+            <w:tcW w:w="1300" w:type="dxa"/>
+            <w:tcBorders>
+              <w:top w:val="nil"/>
+              <w:left w:val="nil"/>
+              <w:bottom w:val="single" w:sz="8" w:space="0" w:color="auto"/>
+              <w:right w:val="nil"/>
+            </w:tcBorders>
+            <w:shd w:val="clear" w:color="auto" w:fill="auto"/>
+            <w:noWrap/>
+            <w:vAlign w:val="center"/>
+            <w:hideMark/>
+          </w:tcPr>
+          <w:p>
+            <w:pPr>
+              <w:jc w:val="center"/>
+              <w:rPr>
+                <w:rFonts w:ascii="Calibri" w:hAnsi="Calibri" w:cs="Calibri"/>
+                <w:color w:val="000000"/>
+                <w:lang w:eastAsia="en-US"/>
+              </w:rPr>
+            </w:pPr>
+            <w:r>
+              <w:rPr>
+                <w:rFonts w:ascii="Calibri" w:hAnsi="Calibri" w:cs="Calibri"/>
+                <w:color w:val="000000"/>
+                <w:lang w:eastAsia="en-US"/>
+              </w:rPr>
+              <w:t>4</w:t>
+            </w:r>
+          </w:p>
+        </w:tc>
+        <w:tc>
+          <w:tcPr>
+            <w:tcW w:w="1300" w:type="dxa"/>
+            <w:tcBorders>
+              <w:top w:val="nil"/>
+              <w:left w:val="nil"/>
+              <w:bottom w:val="single" w:sz="8" w:space="0" w:color="auto"/>
+              <w:right w:val="nil"/>
+            </w:tcBorders>
+            <w:shd w:val="clear" w:color="auto" w:fill="auto"/>
+            <w:noWrap/>
+            <w:vAlign w:val="center"/>
+            <w:hideMark/>
+          </w:tcPr>
+          <w:p>
+            <w:pPr>
+              <w:jc w:val="center"/>
+              <w:rPr>
+                <w:rFonts w:ascii="Calibri" w:hAnsi="Calibri" w:cs="Calibri"/>
+                <w:color w:val="000000"/>
+                <w:lang w:eastAsia="en-US"/>
+              </w:rPr>
+            </w:pPr>
+            <w:r>
+              <w:rPr>
+                <w:rFonts w:ascii="Calibri" w:hAnsi="Calibri" w:cs="Calibri"/>
+                <w:color w:val="000000"/>
+                <w:lang w:eastAsia="en-US"/>
+              </w:rPr>
+              <w:t>shared</w:t>
+            </w:r>
+          </w:p>
+        </w:tc>
+        <w:tc>
+          <w:tcPr>
+            <w:tcW w:w="1300" w:type="dxa"/>
+            <w:tcBorders>
+              <w:top w:val="nil"/>
+              <w:left w:val="nil"/>
+              <w:bottom w:val="single" w:sz="8" w:space="0" w:color="auto"/>
+              <w:right w:val="nil"/>
+            </w:tcBorders>
+            <w:shd w:val="clear" w:color="auto" w:fill="auto"/>
+            <w:noWrap/>
+            <w:vAlign w:val="center"/>
+            <w:hideMark/>
+          </w:tcPr>
+          <w:p>
+            <w:pPr>
+              <w:jc w:val="center"/>
+              <w:rPr>
+                <w:rFonts w:ascii="Calibri" w:hAnsi="Calibri" w:cs="Calibri"/>
+                <w:color w:val="000000"/>
+                <w:lang w:eastAsia="en-US"/>
+              </w:rPr>
+            </w:pPr>
+            <w:r>
+              <w:rPr>
+                <w:rFonts w:ascii="Calibri" w:hAnsi="Calibri" w:cs="Calibri"/>
+                <w:color w:val="000000"/>
+                <w:lang w:eastAsia="en-US"/>
+              </w:rPr>
+              <w:t>unique</w:t>
+            </w:r>
+          </w:p>
+        </w:tc>
+        <w:tc>
+          <w:tcPr>
+            <w:tcW w:w="1300" w:type="dxa"/>
+            <w:tcBorders>
+              <w:top w:val="nil"/>
+              <w:left w:val="nil"/>
+              <w:bottom w:val="single" w:sz="8" w:space="0" w:color="auto"/>
+              <w:right w:val="nil"/>
+            </w:tcBorders>
+            <w:shd w:val="clear" w:color="auto" w:fill="auto"/>
+            <w:noWrap/>
+            <w:vAlign w:val="center"/>
+            <w:hideMark/>
+          </w:tcPr>
+          <w:p>
+            <w:pPr>
+              <w:jc w:val="center"/>
+              <w:rPr>
+                <w:rFonts w:ascii="Calibri" w:hAnsi="Calibri" w:cs="Calibri"/>
+                <w:color w:val="000000"/>
+                <w:lang w:eastAsia="en-US"/>
+              </w:rPr>
+            </w:pPr>
+            <w:r>
+              <w:rPr>
+                <w:rFonts w:ascii="Calibri" w:hAnsi="Calibri" w:cs="Calibri"/>
+                <w:color w:val="000000"/>
+                <w:lang w:eastAsia="en-US"/>
+              </w:rPr>
+              <w:t>PDO</w:t>
+            </w:r>
+          </w:p>
+        </w:tc>
+        <w:tc>
+          <w:tcPr>
+            <w:tcW w:w="1300" w:type="dxa"/>
+            <w:tcBorders>
+              <w:top w:val="nil"/>
+              <w:left w:val="nil"/>
+              <w:bottom w:val="single" w:sz="8" w:space="0" w:color="auto"/>
+              <w:right w:val="nil"/>
+            </w:tcBorders>
+            <w:shd w:val="clear" w:color="auto" w:fill="auto"/>
+            <w:noWrap/>
+            <w:vAlign w:val="center"/>
+            <w:hideMark/>
+          </w:tcPr>
+          <w:p>
+            <w:pPr>
+              <w:jc w:val="center"/>
+              <w:rPr>
+                <w:rFonts w:ascii="Calibri" w:hAnsi="Calibri" w:cs="Calibri"/>
+                <w:color w:val="000000"/>
+                <w:lang w:eastAsia="en-US"/>
+              </w:rPr>
+            </w:pPr>
+            <w:r>
+              <w:rPr>
+                <w:rFonts w:ascii="Calibri" w:hAnsi="Calibri" w:cs="Calibri"/>
+                <w:color w:val="000000"/>
+                <w:lang w:eastAsia="en-US"/>
+              </w:rPr>
+              <w:t>1.6</w:t>
+            </w:r>
+          </w:p>
+        </w:tc>
+      </w:tr>
+      <w:tr>
+        <w:trPr>
+          <w:trHeight w:val="340"/>
+        </w:trPr>
+        <w:tc>
+          <w:tcPr>
+            <w:tcW w:w="1300" w:type="dxa"/>
+            <w:tcBorders>
+              <w:top w:val="nil"/>
+              <w:left w:val="nil"/>
+              <w:bottom w:val="single" w:sz="8" w:space="0" w:color="auto"/>
+              <w:right w:val="nil"/>
+            </w:tcBorders>
+            <w:shd w:val="clear" w:color="auto" w:fill="auto"/>
+            <w:noWrap/>
+            <w:vAlign w:val="center"/>
+            <w:hideMark/>
+          </w:tcPr>
+          <w:p>
+            <w:pPr>
+              <w:jc w:val="center"/>
+              <w:rPr>
+                <w:rFonts w:ascii="Calibri" w:hAnsi="Calibri" w:cs="Calibri"/>
+                <w:color w:val="000000"/>
+                <w:lang w:eastAsia="en-US"/>
+              </w:rPr>
+            </w:pPr>
+            <w:r>
+              <w:rPr>
+                <w:rFonts w:ascii="Calibri" w:hAnsi="Calibri" w:cs="Calibri"/>
+                <w:color w:val="000000"/>
+                <w:lang w:eastAsia="en-US"/>
+              </w:rPr>
+              <w:t>6</w:t>
+            </w:r>
+          </w:p>
+        </w:tc>
+        <w:tc>
+          <w:tcPr>
+            <w:tcW w:w="1300" w:type="dxa"/>
+            <w:tcBorders>
+              <w:top w:val="nil"/>
+              <w:left w:val="nil"/>
+              <w:bottom w:val="single" w:sz="8" w:space="0" w:color="auto"/>
+              <w:right w:val="nil"/>
+            </w:tcBorders>
+            <w:shd w:val="clear" w:color="auto" w:fill="auto"/>
+            <w:noWrap/>
+            <w:vAlign w:val="center"/>
+            <w:hideMark/>
+          </w:tcPr>
+          <w:p>
+            <w:pPr>
+              <w:jc w:val="center"/>
+              <w:rPr>
+                <w:rFonts w:ascii="Calibri" w:hAnsi="Calibri" w:cs="Calibri"/>
+                <w:color w:val="000000"/>
+                <w:lang w:eastAsia="en-US"/>
+              </w:rPr>
+            </w:pPr>
+            <w:r>
+              <w:rPr>
+                <w:rFonts w:ascii="Calibri" w:hAnsi="Calibri" w:cs="Calibri"/>
+                <w:color w:val="000000"/>
+                <w:lang w:eastAsia="en-US"/>
+              </w:rPr>
+              <w:t>none</w:t>
+            </w:r>
+          </w:p>
+        </w:tc>
+        <w:tc>
+          <w:tcPr>
+            <w:tcW w:w="1300" w:type="dxa"/>
+            <w:tcBorders>
+              <w:top w:val="nil"/>
+              <w:left w:val="nil"/>
+              <w:bottom w:val="single" w:sz="8" w:space="0" w:color="auto"/>
+              <w:right w:val="nil"/>
+            </w:tcBorders>
+            <w:shd w:val="clear" w:color="auto" w:fill="auto"/>
+            <w:noWrap/>
+            <w:vAlign w:val="center"/>
+            <w:hideMark/>
+          </w:tcPr>
+          <w:p>
+            <w:pPr>
+              <w:jc w:val="center"/>
+              <w:rPr>
+                <w:rFonts w:ascii="Calibri" w:hAnsi="Calibri" w:cs="Calibri"/>
+                <w:color w:val="000000"/>
+                <w:lang w:eastAsia="en-US"/>
+              </w:rPr>
+            </w:pPr>
+            <w:r>
+              <w:rPr>
+                <w:rFonts w:ascii="Calibri" w:hAnsi="Calibri" w:cs="Calibri"/>
+                <w:color w:val="000000"/>
+                <w:lang w:eastAsia="en-US"/>
+              </w:rPr>
+              <w:t>shared</w:t>
+            </w:r>
+          </w:p>
+        </w:tc>
+        <w:tc>
+          <w:tcPr>
+            <w:tcW w:w="1300" w:type="dxa"/>
+            <w:tcBorders>
+              <w:top w:val="nil"/>
+              <w:left w:val="nil"/>
+              <w:bottom w:val="single" w:sz="8" w:space="0" w:color="auto"/>
+              <w:right w:val="nil"/>
+            </w:tcBorders>
+            <w:shd w:val="clear" w:color="auto" w:fill="auto"/>
+            <w:noWrap/>
+            <w:vAlign w:val="center"/>
+            <w:hideMark/>
+          </w:tcPr>
+          <w:p>
+            <w:pPr>
+              <w:jc w:val="center"/>
+              <w:rPr>
+                <w:rFonts w:ascii="Calibri" w:hAnsi="Calibri" w:cs="Calibri"/>
+                <w:color w:val="000000"/>
+                <w:lang w:eastAsia="en-US"/>
+              </w:rPr>
+            </w:pPr>
+            <w:r>
+              <w:rPr>
+                <w:rFonts w:ascii="Calibri" w:hAnsi="Calibri" w:cs="Calibri"/>
+                <w:color w:val="000000"/>
+                <w:lang w:eastAsia="en-US"/>
+              </w:rPr>
+              <w:t>none</w:t>
+            </w:r>
+          </w:p>
+        </w:tc>
+        <w:tc>
+          <w:tcPr>
+            <w:tcW w:w="1300" w:type="dxa"/>
+            <w:tcBorders>
+              <w:top w:val="nil"/>
+              <w:left w:val="nil"/>
+              <w:bottom w:val="single" w:sz="8" w:space="0" w:color="auto"/>
+              <w:right w:val="nil"/>
+            </w:tcBorders>
+            <w:shd w:val="clear" w:color="auto" w:fill="auto"/>
+            <w:noWrap/>
+            <w:vAlign w:val="center"/>
+            <w:hideMark/>
+          </w:tcPr>
+          <w:p>
+            <w:pPr>
+              <w:jc w:val="center"/>
+              <w:rPr>
+                <w:rFonts w:ascii="Calibri" w:hAnsi="Calibri" w:cs="Calibri"/>
+                <w:color w:val="000000"/>
+                <w:lang w:eastAsia="en-US"/>
+              </w:rPr>
+            </w:pPr>
+            <w:r>
+              <w:rPr>
+                <w:rFonts w:ascii="Calibri" w:hAnsi="Calibri" w:cs="Calibri"/>
+                <w:color w:val="000000"/>
+                <w:lang w:eastAsia="en-US"/>
+              </w:rPr>
+              <w:t>2.2</w:t>
+            </w:r>
+          </w:p>
+        </w:tc>
+      </w:tr>
+      <w:tr>
+        <w:trPr>
+          <w:trHeight w:val="340"/>
+        </w:trPr>
+        <w:tc>
+          <w:tcPr>
+            <w:tcW w:w="1300" w:type="dxa"/>
+            <w:tcBorders>
+              <w:top w:val="nil"/>
+              <w:left w:val="nil"/>
+              <w:bottom w:val="single" w:sz="8" w:space="0" w:color="auto"/>
+              <w:right w:val="nil"/>
+            </w:tcBorders>
+            <w:shd w:val="clear" w:color="auto" w:fill="auto"/>
+            <w:noWrap/>
+            <w:vAlign w:val="center"/>
+            <w:hideMark/>
+          </w:tcPr>
+          <w:p>
+            <w:pPr>
+              <w:jc w:val="center"/>
+              <w:rPr>
+                <w:rFonts w:ascii="Calibri" w:hAnsi="Calibri" w:cs="Calibri"/>
+                <w:color w:val="000000"/>
+                <w:lang w:eastAsia="en-US"/>
+              </w:rPr>
+            </w:pPr>
+            <w:r>
+              <w:rPr>
+                <w:rFonts w:ascii="Calibri" w:hAnsi="Calibri" w:cs="Calibri"/>
+                <w:color w:val="000000"/>
+                <w:lang w:eastAsia="en-US"/>
+              </w:rPr>
+              <w:t>2</w:t>
+            </w:r>
+          </w:p>
+        </w:tc>
+        <w:tc>
+          <w:tcPr>
+            <w:tcW w:w="1300" w:type="dxa"/>
+            <w:tcBorders>
+              <w:top w:val="nil"/>
+              <w:left w:val="nil"/>
+              <w:bottom w:val="single" w:sz="8" w:space="0" w:color="auto"/>
+              <w:right w:val="nil"/>
+            </w:tcBorders>
+            <w:shd w:val="clear" w:color="auto" w:fill="auto"/>
+            <w:noWrap/>
+            <w:vAlign w:val="center"/>
+            <w:hideMark/>
+          </w:tcPr>
+          <w:p>
+            <w:pPr>
+              <w:jc w:val="center"/>
+              <w:rPr>
+                <w:rFonts w:ascii="Calibri" w:hAnsi="Calibri" w:cs="Calibri"/>
+                <w:color w:val="000000"/>
+                <w:lang w:eastAsia="en-US"/>
+              </w:rPr>
+            </w:pPr>
+            <w:r>
+              <w:rPr>
+                <w:rFonts w:ascii="Calibri" w:hAnsi="Calibri" w:cs="Calibri"/>
+                <w:color w:val="000000"/>
+                <w:lang w:eastAsia="en-US"/>
+              </w:rPr>
+              <w:t>shared</w:t>
+            </w:r>
+          </w:p>
+        </w:tc>
+        <w:tc>
+          <w:tcPr>
+            <w:tcW w:w="1300" w:type="dxa"/>
+            <w:tcBorders>
+              <w:top w:val="nil"/>
+              <w:left w:val="nil"/>
+              <w:bottom w:val="single" w:sz="8" w:space="0" w:color="auto"/>
+              <w:right w:val="nil"/>
+            </w:tcBorders>
+            <w:shd w:val="clear" w:color="auto" w:fill="auto"/>
+            <w:noWrap/>
+            <w:vAlign w:val="center"/>
+            <w:hideMark/>
+          </w:tcPr>
+          <w:p>
+            <w:pPr>
+              <w:jc w:val="center"/>
+              <w:rPr>
+                <w:rFonts w:ascii="Calibri" w:hAnsi="Calibri" w:cs="Calibri"/>
+                <w:color w:val="000000"/>
+                <w:lang w:eastAsia="en-US"/>
+              </w:rPr>
+            </w:pPr>
+            <w:r>
+              <w:rPr>
+                <w:rFonts w:ascii="Calibri" w:hAnsi="Calibri" w:cs="Calibri"/>
+                <w:color w:val="000000"/>
+                <w:lang w:eastAsia="en-US"/>
+              </w:rPr>
+              <w:t>unique</w:t>
+            </w:r>
+          </w:p>
+        </w:tc>
+        <w:tc>
+          <w:tcPr>
+            <w:tcW w:w="1300" w:type="dxa"/>
+            <w:tcBorders>
+              <w:top w:val="nil"/>
+              <w:left w:val="nil"/>
+              <w:bottom w:val="single" w:sz="8" w:space="0" w:color="auto"/>
+              <w:right w:val="nil"/>
+            </w:tcBorders>
+            <w:shd w:val="clear" w:color="auto" w:fill="auto"/>
+            <w:noWrap/>
+            <w:vAlign w:val="center"/>
+            <w:hideMark/>
+          </w:tcPr>
+          <w:p>
+            <w:pPr>
+              <w:jc w:val="center"/>
+              <w:rPr>
+                <w:rFonts w:ascii="Calibri" w:hAnsi="Calibri" w:cs="Calibri"/>
+                <w:color w:val="000000"/>
+                <w:lang w:eastAsia="en-US"/>
+              </w:rPr>
+            </w:pPr>
+            <w:r>
+              <w:rPr>
+                <w:rFonts w:ascii="Calibri" w:hAnsi="Calibri" w:cs="Calibri"/>
+                <w:color w:val="000000"/>
+                <w:lang w:eastAsia="en-US"/>
+              </w:rPr>
+              <w:t>none</w:t>
+            </w:r>
+          </w:p>
+        </w:tc>
+        <w:tc>
+          <w:tcPr>
+            <w:tcW w:w="1300" w:type="dxa"/>
+            <w:tcBorders>
+              <w:top w:val="nil"/>
+              <w:left w:val="nil"/>
+              <w:bottom w:val="single" w:sz="8" w:space="0" w:color="auto"/>
+              <w:right w:val="nil"/>
+            </w:tcBorders>
+            <w:shd w:val="clear" w:color="auto" w:fill="auto"/>
+            <w:noWrap/>
+            <w:vAlign w:val="center"/>
+            <w:hideMark/>
+          </w:tcPr>
+          <w:p>
+            <w:pPr>
+              <w:jc w:val="center"/>
+              <w:rPr>
+                <w:rFonts w:ascii="Calibri" w:hAnsi="Calibri" w:cs="Calibri"/>
+                <w:color w:val="000000"/>
+                <w:lang w:eastAsia="en-US"/>
+              </w:rPr>
+            </w:pPr>
+            <w:r>
+              <w:rPr>
+                <w:rFonts w:ascii="Calibri" w:hAnsi="Calibri" w:cs="Calibri"/>
+                <w:color w:val="000000"/>
+                <w:lang w:eastAsia="en-US"/>
+              </w:rPr>
+              <w:t>2.3</w:t>
+            </w:r>
+          </w:p>
+        </w:tc>
+      </w:tr>
+      <w:tr>
+        <w:trPr>
+          <w:trHeight w:val="340"/>
+        </w:trPr>
+        <w:tc>
+          <w:tcPr>
+            <w:tcW w:w="1300" w:type="dxa"/>
+            <w:tcBorders>
+              <w:top w:val="nil"/>
+              <w:left w:val="nil"/>
+              <w:bottom w:val="single" w:sz="8" w:space="0" w:color="auto"/>
+              <w:right w:val="nil"/>
+            </w:tcBorders>
+            <w:shd w:val="clear" w:color="auto" w:fill="auto"/>
+            <w:noWrap/>
+            <w:vAlign w:val="center"/>
+            <w:hideMark/>
+          </w:tcPr>
+          <w:p>
+            <w:pPr>
+              <w:jc w:val="center"/>
+              <w:rPr>
+                <w:rFonts w:ascii="Calibri" w:hAnsi="Calibri" w:cs="Calibri"/>
+                <w:color w:val="000000"/>
+                <w:lang w:eastAsia="en-US"/>
+              </w:rPr>
+            </w:pPr>
+            <w:r>
+              <w:rPr>
+                <w:rFonts w:ascii="Calibri" w:hAnsi="Calibri" w:cs="Calibri"/>
+                <w:color w:val="000000"/>
+                <w:lang w:eastAsia="en-US"/>
+              </w:rPr>
+              <w:t>10</w:t>
+            </w:r>
+          </w:p>
+        </w:tc>
+        <w:tc>
+          <w:tcPr>
+            <w:tcW w:w="1300" w:type="dxa"/>
+            <w:tcBorders>
+              <w:top w:val="nil"/>
+              <w:left w:val="nil"/>
+              <w:bottom w:val="single" w:sz="8" w:space="0" w:color="auto"/>
+              <w:right w:val="nil"/>
+            </w:tcBorders>
+            <w:shd w:val="clear" w:color="auto" w:fill="auto"/>
+            <w:noWrap/>
+            <w:vAlign w:val="center"/>
+            <w:hideMark/>
+          </w:tcPr>
+          <w:p>
+            <w:pPr>
+              <w:jc w:val="center"/>
+              <w:rPr>
+                <w:rFonts w:ascii="Calibri" w:hAnsi="Calibri" w:cs="Calibri"/>
+                <w:color w:val="000000"/>
+                <w:lang w:eastAsia="en-US"/>
+              </w:rPr>
+            </w:pPr>
+            <w:r>
+              <w:rPr>
+                <w:rFonts w:ascii="Calibri" w:hAnsi="Calibri" w:cs="Calibri"/>
+                <w:color w:val="000000"/>
+                <w:lang w:eastAsia="en-US"/>
+              </w:rPr>
+              <w:t>none</w:t>
+            </w:r>
+          </w:p>
+        </w:tc>
+        <w:tc>
+          <w:tcPr>
+            <w:tcW w:w="1300" w:type="dxa"/>
+            <w:tcBorders>
+              <w:top w:val="nil"/>
+              <w:left w:val="nil"/>
+              <w:bottom w:val="single" w:sz="8" w:space="0" w:color="auto"/>
+              <w:right w:val="nil"/>
+            </w:tcBorders>
+            <w:shd w:val="clear" w:color="auto" w:fill="auto"/>
+            <w:noWrap/>
+            <w:vAlign w:val="center"/>
+            <w:hideMark/>
+          </w:tcPr>
+          <w:p>
+            <w:pPr>
+              <w:jc w:val="center"/>
+              <w:rPr>
+                <w:rFonts w:ascii="Calibri" w:hAnsi="Calibri" w:cs="Calibri"/>
+                <w:color w:val="000000"/>
+                <w:lang w:eastAsia="en-US"/>
+              </w:rPr>
+            </w:pPr>
+            <w:r>
+              <w:rPr>
+                <w:rFonts w:ascii="Calibri" w:hAnsi="Calibri" w:cs="Calibri"/>
+                <w:color w:val="000000"/>
+                <w:lang w:eastAsia="en-US"/>
+              </w:rPr>
+              <w:t>shared</w:t>
+            </w:r>
+          </w:p>
+        </w:tc>
+        <w:tc>
+          <w:tcPr>
+            <w:tcW w:w="1300" w:type="dxa"/>
+            <w:tcBorders>
+              <w:top w:val="nil"/>
+              <w:left w:val="nil"/>
+              <w:bottom w:val="single" w:sz="8" w:space="0" w:color="auto"/>
+              <w:right w:val="nil"/>
+            </w:tcBorders>
+            <w:shd w:val="clear" w:color="auto" w:fill="auto"/>
+            <w:noWrap/>
+            <w:vAlign w:val="center"/>
+            <w:hideMark/>
+          </w:tcPr>
+          <w:p>
+            <w:pPr>
+              <w:jc w:val="center"/>
+              <w:rPr>
+                <w:rFonts w:ascii="Calibri" w:hAnsi="Calibri" w:cs="Calibri"/>
+                <w:color w:val="000000"/>
+                <w:lang w:eastAsia="en-US"/>
+              </w:rPr>
+            </w:pPr>
+            <w:r>
+              <w:rPr>
+                <w:rFonts w:ascii="Calibri" w:hAnsi="Calibri" w:cs="Calibri"/>
+                <w:color w:val="000000"/>
+                <w:lang w:eastAsia="en-US"/>
+              </w:rPr>
+              <w:t>ONI</w:t>
+            </w:r>
+          </w:p>
+        </w:tc>
+        <w:tc>
+          <w:tcPr>
+            <w:tcW w:w="1300" w:type="dxa"/>
+            <w:tcBorders>
+              <w:top w:val="nil"/>
+              <w:left w:val="nil"/>
+              <w:bottom w:val="single" w:sz="8" w:space="0" w:color="auto"/>
+              <w:right w:val="nil"/>
+            </w:tcBorders>
+            <w:shd w:val="clear" w:color="auto" w:fill="auto"/>
+            <w:noWrap/>
+            <w:vAlign w:val="center"/>
+            <w:hideMark/>
+          </w:tcPr>
+          <w:p>
+            <w:pPr>
+              <w:jc w:val="center"/>
+              <w:rPr>
+                <w:rFonts w:ascii="Calibri" w:hAnsi="Calibri" w:cs="Calibri"/>
+                <w:color w:val="000000"/>
+                <w:lang w:eastAsia="en-US"/>
+              </w:rPr>
+            </w:pPr>
+            <w:r>
+              <w:rPr>
+                <w:rFonts w:ascii="Calibri" w:hAnsi="Calibri" w:cs="Calibri"/>
+                <w:color w:val="000000"/>
+                <w:lang w:eastAsia="en-US"/>
+              </w:rPr>
+              <w:t>4.2</w:t>
+            </w:r>
+          </w:p>
+        </w:tc>
+      </w:tr>
+      <w:tr>
+        <w:trPr>
+          <w:trHeight w:val="340"/>
+        </w:trPr>
+        <w:tc>
+          <w:tcPr>
+            <w:tcW w:w="1300" w:type="dxa"/>
+            <w:tcBorders>
+              <w:top w:val="nil"/>
+              <w:left w:val="nil"/>
+              <w:bottom w:val="single" w:sz="8" w:space="0" w:color="auto"/>
+              <w:right w:val="nil"/>
+            </w:tcBorders>
+            <w:shd w:val="clear" w:color="auto" w:fill="auto"/>
+            <w:noWrap/>
+            <w:vAlign w:val="center"/>
+            <w:hideMark/>
+          </w:tcPr>
+          <w:p>
+            <w:pPr>
+              <w:jc w:val="center"/>
+              <w:rPr>
+                <w:rFonts w:ascii="Calibri" w:hAnsi="Calibri" w:cs="Calibri"/>
+                <w:color w:val="000000"/>
+                <w:lang w:eastAsia="en-US"/>
+              </w:rPr>
+            </w:pPr>
+            <w:r>
+              <w:rPr>
+                <w:rFonts w:ascii="Calibri" w:hAnsi="Calibri" w:cs="Calibri"/>
+                <w:color w:val="000000"/>
+                <w:lang w:eastAsia="en-US"/>
+              </w:rPr>
+              <w:t>11</w:t>
+            </w:r>
+          </w:p>
+        </w:tc>
+        <w:tc>
+          <w:tcPr>
+            <w:tcW w:w="1300" w:type="dxa"/>
+            <w:tcBorders>
+              <w:top w:val="nil"/>
+              <w:left w:val="nil"/>
+              <w:bottom w:val="single" w:sz="8" w:space="0" w:color="auto"/>
+              <w:right w:val="nil"/>
+            </w:tcBorders>
+            <w:shd w:val="clear" w:color="auto" w:fill="auto"/>
+            <w:noWrap/>
+            <w:vAlign w:val="center"/>
+            <w:hideMark/>
+          </w:tcPr>
+          <w:p>
+            <w:pPr>
+              <w:jc w:val="center"/>
+              <w:rPr>
+                <w:rFonts w:ascii="Calibri" w:hAnsi="Calibri" w:cs="Calibri"/>
+                <w:color w:val="000000"/>
+                <w:lang w:eastAsia="en-US"/>
+              </w:rPr>
+            </w:pPr>
+            <w:r>
+              <w:rPr>
+                <w:rFonts w:ascii="Calibri" w:hAnsi="Calibri" w:cs="Calibri"/>
+                <w:color w:val="000000"/>
+                <w:lang w:eastAsia="en-US"/>
+              </w:rPr>
+              <w:t>shared</w:t>
+            </w:r>
+          </w:p>
+        </w:tc>
+        <w:tc>
+          <w:tcPr>
+            <w:tcW w:w="1300" w:type="dxa"/>
+            <w:tcBorders>
+              <w:top w:val="nil"/>
+              <w:left w:val="nil"/>
+              <w:bottom w:val="single" w:sz="8" w:space="0" w:color="auto"/>
+              <w:right w:val="nil"/>
+            </w:tcBorders>
+            <w:shd w:val="clear" w:color="auto" w:fill="auto"/>
+            <w:noWrap/>
+            <w:vAlign w:val="center"/>
+            <w:hideMark/>
+          </w:tcPr>
+          <w:p>
+            <w:pPr>
+              <w:jc w:val="center"/>
+              <w:rPr>
+                <w:rFonts w:ascii="Calibri" w:hAnsi="Calibri" w:cs="Calibri"/>
+                <w:color w:val="000000"/>
+                <w:lang w:eastAsia="en-US"/>
+              </w:rPr>
+            </w:pPr>
+            <w:r>
+              <w:rPr>
+                <w:rFonts w:ascii="Calibri" w:hAnsi="Calibri" w:cs="Calibri"/>
+                <w:color w:val="000000"/>
+                <w:lang w:eastAsia="en-US"/>
+              </w:rPr>
+              <w:t>unique</w:t>
+            </w:r>
+          </w:p>
+        </w:tc>
+        <w:tc>
+          <w:tcPr>
+            <w:tcW w:w="1300" w:type="dxa"/>
+            <w:tcBorders>
+              <w:top w:val="nil"/>
+              <w:left w:val="nil"/>
+              <w:bottom w:val="single" w:sz="8" w:space="0" w:color="auto"/>
+              <w:right w:val="nil"/>
+            </w:tcBorders>
+            <w:shd w:val="clear" w:color="auto" w:fill="auto"/>
+            <w:noWrap/>
+            <w:vAlign w:val="center"/>
+            <w:hideMark/>
+          </w:tcPr>
+          <w:p>
+            <w:pPr>
+              <w:jc w:val="center"/>
+              <w:rPr>
+                <w:rFonts w:ascii="Calibri" w:hAnsi="Calibri" w:cs="Calibri"/>
+                <w:color w:val="000000"/>
+                <w:lang w:eastAsia="en-US"/>
+              </w:rPr>
+            </w:pPr>
+            <w:r>
+              <w:rPr>
+                <w:rFonts w:ascii="Calibri" w:hAnsi="Calibri" w:cs="Calibri"/>
+                <w:color w:val="000000"/>
+                <w:lang w:eastAsia="en-US"/>
+              </w:rPr>
+              <w:t>ONI</w:t>
+            </w:r>
+          </w:p>
+        </w:tc>
+        <w:tc>
+          <w:tcPr>
+            <w:tcW w:w="1300" w:type="dxa"/>
+            <w:tcBorders>
+              <w:top w:val="nil"/>
+              <w:left w:val="nil"/>
+              <w:bottom w:val="single" w:sz="8" w:space="0" w:color="auto"/>
+              <w:right w:val="nil"/>
+            </w:tcBorders>
+            <w:shd w:val="clear" w:color="auto" w:fill="auto"/>
+            <w:noWrap/>
+            <w:vAlign w:val="center"/>
+            <w:hideMark/>
+          </w:tcPr>
+          <w:p>
+            <w:pPr>
+              <w:jc w:val="center"/>
+              <w:rPr>
+                <w:rFonts w:ascii="Calibri" w:hAnsi="Calibri" w:cs="Calibri"/>
+                <w:color w:val="000000"/>
+                <w:lang w:eastAsia="en-US"/>
+              </w:rPr>
+            </w:pPr>
+            <w:r>
+              <w:rPr>
+                <w:rFonts w:ascii="Calibri" w:hAnsi="Calibri" w:cs="Calibri"/>
+                <w:color w:val="000000"/>
+                <w:lang w:eastAsia="en-US"/>
+              </w:rPr>
+              <w:t>4.2</w:t>
+            </w:r>
+          </w:p>
+        </w:tc>
+      </w:tr>
+      <w:tr>
+        <w:trPr>
+          <w:trHeight w:val="340"/>
+        </w:trPr>
+        <w:tc>
+          <w:tcPr>
+            <w:tcW w:w="1300" w:type="dxa"/>
+            <w:tcBorders>
+              <w:top w:val="nil"/>
+              <w:left w:val="nil"/>
+              <w:bottom w:val="single" w:sz="8" w:space="0" w:color="auto"/>
+              <w:right w:val="nil"/>
+            </w:tcBorders>
+            <w:shd w:val="clear" w:color="auto" w:fill="auto"/>
+            <w:noWrap/>
+            <w:vAlign w:val="center"/>
+            <w:hideMark/>
+          </w:tcPr>
+          <w:p>
+            <w:pPr>
+              <w:jc w:val="center"/>
+              <w:rPr>
+                <w:rFonts w:ascii="Calibri" w:hAnsi="Calibri" w:cs="Calibri"/>
+                <w:color w:val="000000"/>
+                <w:lang w:eastAsia="en-US"/>
+              </w:rPr>
+            </w:pPr>
+            <w:r>
+              <w:rPr>
+                <w:rFonts w:ascii="Calibri" w:hAnsi="Calibri" w:cs="Calibri"/>
+                <w:color w:val="000000"/>
+                <w:lang w:eastAsia="en-US"/>
+              </w:rPr>
+              <w:t>5</w:t>
+            </w:r>
+          </w:p>
+        </w:tc>
+        <w:tc>
+          <w:tcPr>
+            <w:tcW w:w="1300" w:type="dxa"/>
+            <w:tcBorders>
+              <w:top w:val="nil"/>
+              <w:left w:val="nil"/>
+              <w:bottom w:val="single" w:sz="8" w:space="0" w:color="auto"/>
+              <w:right w:val="nil"/>
+            </w:tcBorders>
+            <w:shd w:val="clear" w:color="auto" w:fill="auto"/>
+            <w:noWrap/>
+            <w:vAlign w:val="center"/>
+            <w:hideMark/>
+          </w:tcPr>
+          <w:p>
+            <w:pPr>
+              <w:jc w:val="center"/>
+              <w:rPr>
+                <w:rFonts w:ascii="Calibri" w:hAnsi="Calibri" w:cs="Calibri"/>
+                <w:color w:val="000000"/>
+                <w:lang w:eastAsia="en-US"/>
+              </w:rPr>
+            </w:pPr>
+            <w:r>
+              <w:rPr>
+                <w:rFonts w:ascii="Calibri" w:hAnsi="Calibri" w:cs="Calibri"/>
+                <w:color w:val="000000"/>
+                <w:lang w:eastAsia="en-US"/>
+              </w:rPr>
+              <w:t>unique</w:t>
+            </w:r>
+          </w:p>
+        </w:tc>
+        <w:tc>
+          <w:tcPr>
+            <w:tcW w:w="1300" w:type="dxa"/>
+            <w:tcBorders>
+              <w:top w:val="nil"/>
+              <w:left w:val="nil"/>
+              <w:bottom w:val="single" w:sz="8" w:space="0" w:color="auto"/>
+              <w:right w:val="nil"/>
+            </w:tcBorders>
+            <w:shd w:val="clear" w:color="auto" w:fill="auto"/>
+            <w:noWrap/>
+            <w:vAlign w:val="center"/>
+            <w:hideMark/>
+          </w:tcPr>
+          <w:p>
+            <w:pPr>
+              <w:jc w:val="center"/>
+              <w:rPr>
+                <w:rFonts w:ascii="Calibri" w:hAnsi="Calibri" w:cs="Calibri"/>
+                <w:color w:val="000000"/>
+                <w:lang w:eastAsia="en-US"/>
+              </w:rPr>
+            </w:pPr>
+            <w:r>
+              <w:rPr>
+                <w:rFonts w:ascii="Calibri" w:hAnsi="Calibri" w:cs="Calibri"/>
+                <w:color w:val="000000"/>
+                <w:lang w:eastAsia="en-US"/>
+              </w:rPr>
+              <w:t>unique</w:t>
+            </w:r>
+          </w:p>
+        </w:tc>
+        <w:tc>
+          <w:tcPr>
+            <w:tcW w:w="1300" w:type="dxa"/>
+            <w:tcBorders>
+              <w:top w:val="nil"/>
+              <w:left w:val="nil"/>
+              <w:bottom w:val="single" w:sz="8" w:space="0" w:color="auto"/>
+              <w:right w:val="nil"/>
+            </w:tcBorders>
+            <w:shd w:val="clear" w:color="auto" w:fill="auto"/>
+            <w:noWrap/>
+            <w:vAlign w:val="center"/>
+            <w:hideMark/>
+          </w:tcPr>
+          <w:p>
+            <w:pPr>
+              <w:jc w:val="center"/>
+              <w:rPr>
+                <w:rFonts w:ascii="Calibri" w:hAnsi="Calibri" w:cs="Calibri"/>
+                <w:color w:val="000000"/>
+                <w:lang w:eastAsia="en-US"/>
+              </w:rPr>
+            </w:pPr>
+            <w:r>
+              <w:rPr>
+                <w:rFonts w:ascii="Calibri" w:hAnsi="Calibri" w:cs="Calibri"/>
+                <w:color w:val="000000"/>
+                <w:lang w:eastAsia="en-US"/>
+              </w:rPr>
+              <w:t>PDO</w:t>
+            </w:r>
+          </w:p>
+        </w:tc>
+        <w:tc>
+          <w:tcPr>
+            <w:tcW w:w="1300" w:type="dxa"/>
+            <w:tcBorders>
+              <w:top w:val="nil"/>
+              <w:left w:val="nil"/>
+              <w:bottom w:val="single" w:sz="8" w:space="0" w:color="auto"/>
+              <w:right w:val="nil"/>
+            </w:tcBorders>
+            <w:shd w:val="clear" w:color="auto" w:fill="auto"/>
+            <w:noWrap/>
+            <w:vAlign w:val="center"/>
+            <w:hideMark/>
+          </w:tcPr>
+          <w:p>
+            <w:pPr>
+              <w:jc w:val="center"/>
+              <w:rPr>
+                <w:rFonts w:ascii="Calibri" w:hAnsi="Calibri" w:cs="Calibri"/>
+                <w:color w:val="000000"/>
+                <w:lang w:eastAsia="en-US"/>
+              </w:rPr>
+            </w:pPr>
+            <w:r>
+              <w:rPr>
+                <w:rFonts w:ascii="Calibri" w:hAnsi="Calibri" w:cs="Calibri"/>
+                <w:color w:val="000000"/>
+                <w:lang w:eastAsia="en-US"/>
+              </w:rPr>
+              <w:t>4.4</w:t>
+            </w:r>
+          </w:p>
+        </w:tc>
+      </w:tr>
+      <w:tr>
+        <w:trPr>
+          <w:trHeight w:val="340"/>
+        </w:trPr>
+        <w:tc>
+          <w:tcPr>
+            <w:tcW w:w="1300" w:type="dxa"/>
+            <w:tcBorders>
+              <w:top w:val="nil"/>
+              <w:left w:val="nil"/>
+              <w:bottom w:val="single" w:sz="8" w:space="0" w:color="auto"/>
+              <w:right w:val="nil"/>
+            </w:tcBorders>
+            <w:shd w:val="clear" w:color="auto" w:fill="auto"/>
+            <w:noWrap/>
+            <w:vAlign w:val="center"/>
+            <w:hideMark/>
+          </w:tcPr>
+          <w:p>
+            <w:pPr>
+              <w:jc w:val="center"/>
+              <w:rPr>
+                <w:rFonts w:ascii="Calibri" w:hAnsi="Calibri" w:cs="Calibri"/>
+                <w:color w:val="000000"/>
+                <w:lang w:eastAsia="en-US"/>
+              </w:rPr>
+            </w:pPr>
+            <w:r>
+              <w:rPr>
+                <w:rFonts w:ascii="Calibri" w:hAnsi="Calibri" w:cs="Calibri"/>
+                <w:color w:val="000000"/>
+                <w:lang w:eastAsia="en-US"/>
+              </w:rPr>
+              <w:t>3</w:t>
+            </w:r>
+          </w:p>
+        </w:tc>
+        <w:tc>
+          <w:tcPr>
+            <w:tcW w:w="1300" w:type="dxa"/>
+            <w:tcBorders>
+              <w:top w:val="nil"/>
+              <w:left w:val="nil"/>
+              <w:bottom w:val="single" w:sz="8" w:space="0" w:color="auto"/>
+              <w:right w:val="nil"/>
+            </w:tcBorders>
+            <w:shd w:val="clear" w:color="auto" w:fill="auto"/>
+            <w:noWrap/>
+            <w:vAlign w:val="center"/>
+            <w:hideMark/>
+          </w:tcPr>
+          <w:p>
+            <w:pPr>
+              <w:jc w:val="center"/>
+              <w:rPr>
+                <w:rFonts w:ascii="Calibri" w:hAnsi="Calibri" w:cs="Calibri"/>
+                <w:color w:val="000000"/>
+                <w:lang w:eastAsia="en-US"/>
+              </w:rPr>
+            </w:pPr>
+            <w:r>
+              <w:rPr>
+                <w:rFonts w:ascii="Calibri" w:hAnsi="Calibri" w:cs="Calibri"/>
+                <w:color w:val="000000"/>
+                <w:lang w:eastAsia="en-US"/>
+              </w:rPr>
+              <w:t>unique</w:t>
+            </w:r>
+          </w:p>
+        </w:tc>
+        <w:tc>
+          <w:tcPr>
+            <w:tcW w:w="1300" w:type="dxa"/>
+            <w:tcBorders>
+              <w:top w:val="nil"/>
+              <w:left w:val="nil"/>
+              <w:bottom w:val="single" w:sz="8" w:space="0" w:color="auto"/>
+              <w:right w:val="nil"/>
+            </w:tcBorders>
+            <w:shd w:val="clear" w:color="auto" w:fill="auto"/>
+            <w:noWrap/>
+            <w:vAlign w:val="center"/>
+            <w:hideMark/>
+          </w:tcPr>
+          <w:p>
+            <w:pPr>
+              <w:jc w:val="center"/>
+              <w:rPr>
+                <w:rFonts w:ascii="Calibri" w:hAnsi="Calibri" w:cs="Calibri"/>
+                <w:color w:val="000000"/>
+                <w:lang w:eastAsia="en-US"/>
+              </w:rPr>
+            </w:pPr>
+            <w:r>
+              <w:rPr>
+                <w:rFonts w:ascii="Calibri" w:hAnsi="Calibri" w:cs="Calibri"/>
+                <w:color w:val="000000"/>
+                <w:lang w:eastAsia="en-US"/>
+              </w:rPr>
+              <w:t>unique</w:t>
+            </w:r>
+          </w:p>
+        </w:tc>
+        <w:tc>
+          <w:tcPr>
+            <w:tcW w:w="1300" w:type="dxa"/>
+            <w:tcBorders>
+              <w:top w:val="nil"/>
+              <w:left w:val="nil"/>
+              <w:bottom w:val="single" w:sz="8" w:space="0" w:color="auto"/>
+              <w:right w:val="nil"/>
+            </w:tcBorders>
+            <w:shd w:val="clear" w:color="auto" w:fill="auto"/>
+            <w:noWrap/>
+            <w:vAlign w:val="center"/>
+            <w:hideMark/>
+          </w:tcPr>
+          <w:p>
+            <w:pPr>
+              <w:jc w:val="center"/>
+              <w:rPr>
+                <w:rFonts w:ascii="Calibri" w:hAnsi="Calibri" w:cs="Calibri"/>
+                <w:color w:val="000000"/>
+                <w:lang w:eastAsia="en-US"/>
+              </w:rPr>
+            </w:pPr>
+            <w:r>
+              <w:rPr>
+                <w:rFonts w:ascii="Calibri" w:hAnsi="Calibri" w:cs="Calibri"/>
+                <w:color w:val="000000"/>
+                <w:lang w:eastAsia="en-US"/>
+              </w:rPr>
+              <w:t>none</w:t>
+            </w:r>
+          </w:p>
+        </w:tc>
+        <w:tc>
+          <w:tcPr>
+            <w:tcW w:w="1300" w:type="dxa"/>
+            <w:tcBorders>
+              <w:top w:val="nil"/>
+              <w:left w:val="nil"/>
+              <w:bottom w:val="single" w:sz="8" w:space="0" w:color="auto"/>
+              <w:right w:val="nil"/>
+            </w:tcBorders>
+            <w:shd w:val="clear" w:color="auto" w:fill="auto"/>
+            <w:noWrap/>
+            <w:vAlign w:val="center"/>
+            <w:hideMark/>
+          </w:tcPr>
+          <w:p>
+            <w:pPr>
+              <w:jc w:val="center"/>
+              <w:rPr>
+                <w:rFonts w:ascii="Calibri" w:hAnsi="Calibri" w:cs="Calibri"/>
+                <w:color w:val="000000"/>
+                <w:lang w:eastAsia="en-US"/>
+              </w:rPr>
+            </w:pPr>
+            <w:r>
+              <w:rPr>
+                <w:rFonts w:ascii="Calibri" w:hAnsi="Calibri" w:cs="Calibri"/>
+                <w:color w:val="000000"/>
+                <w:lang w:eastAsia="en-US"/>
+              </w:rPr>
+              <w:t>5</w:t>
+            </w:r>
+          </w:p>
+        </w:tc>
+      </w:tr>
+      <w:tr>
+        <w:trPr>
+          <w:trHeight w:val="340"/>
+        </w:trPr>
+        <w:tc>
+          <w:tcPr>
+            <w:tcW w:w="1300" w:type="dxa"/>
+            <w:tcBorders>
+              <w:top w:val="nil"/>
+              <w:left w:val="nil"/>
+              <w:bottom w:val="single" w:sz="8" w:space="0" w:color="auto"/>
+              <w:right w:val="nil"/>
+            </w:tcBorders>
+            <w:shd w:val="clear" w:color="auto" w:fill="auto"/>
+            <w:noWrap/>
+            <w:vAlign w:val="center"/>
+            <w:hideMark/>
+          </w:tcPr>
+          <w:p>
+            <w:pPr>
+              <w:jc w:val="center"/>
+              <w:rPr>
+                <w:rFonts w:ascii="Calibri" w:hAnsi="Calibri" w:cs="Calibri"/>
+                <w:color w:val="000000"/>
+                <w:lang w:eastAsia="en-US"/>
+              </w:rPr>
+            </w:pPr>
+            <w:r>
+              <w:rPr>
+                <w:rFonts w:ascii="Calibri" w:hAnsi="Calibri" w:cs="Calibri"/>
+                <w:color w:val="000000"/>
+                <w:lang w:eastAsia="en-US"/>
+              </w:rPr>
+              <w:t>1</w:t>
+            </w:r>
+          </w:p>
+        </w:tc>
+        <w:tc>
+          <w:tcPr>
+            <w:tcW w:w="1300" w:type="dxa"/>
+            <w:tcBorders>
+              <w:top w:val="nil"/>
+              <w:left w:val="nil"/>
+              <w:bottom w:val="single" w:sz="8" w:space="0" w:color="auto"/>
+              <w:right w:val="nil"/>
+            </w:tcBorders>
+            <w:shd w:val="clear" w:color="auto" w:fill="auto"/>
+            <w:noWrap/>
+            <w:vAlign w:val="center"/>
+            <w:hideMark/>
+          </w:tcPr>
+          <w:p>
+            <w:pPr>
+              <w:jc w:val="center"/>
+              <w:rPr>
+                <w:rFonts w:ascii="Calibri" w:hAnsi="Calibri" w:cs="Calibri"/>
+                <w:color w:val="000000"/>
+                <w:lang w:eastAsia="en-US"/>
+              </w:rPr>
+            </w:pPr>
+            <w:r>
+              <w:rPr>
+                <w:rFonts w:ascii="Calibri" w:hAnsi="Calibri" w:cs="Calibri"/>
+                <w:color w:val="000000"/>
+                <w:lang w:eastAsia="en-US"/>
+              </w:rPr>
+              <w:t>none</w:t>
+            </w:r>
+          </w:p>
+        </w:tc>
+        <w:tc>
+          <w:tcPr>
+            <w:tcW w:w="1300" w:type="dxa"/>
+            <w:tcBorders>
+              <w:top w:val="nil"/>
+              <w:left w:val="nil"/>
+              <w:bottom w:val="single" w:sz="8" w:space="0" w:color="auto"/>
+              <w:right w:val="nil"/>
+            </w:tcBorders>
+            <w:shd w:val="clear" w:color="auto" w:fill="auto"/>
+            <w:noWrap/>
+            <w:vAlign w:val="center"/>
+            <w:hideMark/>
+          </w:tcPr>
+          <w:p>
+            <w:pPr>
+              <w:jc w:val="center"/>
+              <w:rPr>
+                <w:rFonts w:ascii="Calibri" w:hAnsi="Calibri" w:cs="Calibri"/>
+                <w:color w:val="000000"/>
+                <w:lang w:eastAsia="en-US"/>
+              </w:rPr>
+            </w:pPr>
+            <w:r>
+              <w:rPr>
+                <w:rFonts w:ascii="Calibri" w:hAnsi="Calibri" w:cs="Calibri"/>
+                <w:color w:val="000000"/>
+                <w:lang w:eastAsia="en-US"/>
+              </w:rPr>
+              <w:t>unique</w:t>
+            </w:r>
+          </w:p>
+        </w:tc>
+        <w:tc>
+          <w:tcPr>
+            <w:tcW w:w="1300" w:type="dxa"/>
+            <w:tcBorders>
+              <w:top w:val="nil"/>
+              <w:left w:val="nil"/>
+              <w:bottom w:val="single" w:sz="8" w:space="0" w:color="auto"/>
+              <w:right w:val="nil"/>
+            </w:tcBorders>
+            <w:shd w:val="clear" w:color="auto" w:fill="auto"/>
+            <w:noWrap/>
+            <w:vAlign w:val="center"/>
+            <w:hideMark/>
+          </w:tcPr>
+          <w:p>
+            <w:pPr>
+              <w:jc w:val="center"/>
+              <w:rPr>
+                <w:rFonts w:ascii="Calibri" w:hAnsi="Calibri" w:cs="Calibri"/>
+                <w:color w:val="000000"/>
+                <w:lang w:eastAsia="en-US"/>
+              </w:rPr>
+            </w:pPr>
+            <w:r>
+              <w:rPr>
+                <w:rFonts w:ascii="Calibri" w:hAnsi="Calibri" w:cs="Calibri"/>
+                <w:color w:val="000000"/>
+                <w:lang w:eastAsia="en-US"/>
+              </w:rPr>
+              <w:t>none</w:t>
+            </w:r>
+          </w:p>
+        </w:tc>
+        <w:tc>
+          <w:tcPr>
+            <w:tcW w:w="1300" w:type="dxa"/>
+            <w:tcBorders>
+              <w:top w:val="nil"/>
+              <w:left w:val="nil"/>
+              <w:bottom w:val="single" w:sz="8" w:space="0" w:color="auto"/>
+              <w:right w:val="nil"/>
+            </w:tcBorders>
+            <w:shd w:val="clear" w:color="auto" w:fill="auto"/>
+            <w:noWrap/>
+            <w:vAlign w:val="center"/>
+            <w:hideMark/>
+          </w:tcPr>
+          <w:p>
+            <w:pPr>
+              <w:jc w:val="center"/>
+              <w:rPr>
+                <w:rFonts w:ascii="Calibri" w:hAnsi="Calibri" w:cs="Calibri"/>
+                <w:color w:val="000000"/>
+                <w:lang w:eastAsia="en-US"/>
+              </w:rPr>
+            </w:pPr>
+            <w:r>
+              <w:rPr>
+                <w:rFonts w:ascii="Calibri" w:hAnsi="Calibri" w:cs="Calibri"/>
+                <w:color w:val="000000"/>
+                <w:lang w:eastAsia="en-US"/>
+              </w:rPr>
+              <w:t>11.7</w:t>
+            </w:r>
+          </w:p>
+        </w:tc>
+      </w:tr>
+    </w:tbl>
+    <w:p>
+      <w:pPr>
+        <w:spacing w:line="480" w:lineRule="auto"/>
+      </w:pPr>
+    </w:p>
     <w:sectPr>
       <w:pgSz w:w="12240" w:h="15840"/>
       <w:pgMar w:top="1440" w:right="1440" w:bottom="1440" w:left="1440" w:header="720" w:footer="720" w:gutter="0"/>
@@ -3802,10 +6055,10 @@
       </w:pPr>
     </w:lvl>
   </w:abstractNum>
-  <w:num w:numId="1" w16cid:durableId="1595433138">
+  <w:num w:numId="1">
     <w:abstractNumId w:val="0"/>
   </w:num>
-  <w:num w:numId="2" w16cid:durableId="1037966807">
+  <w:num w:numId="2">
     <w:abstractNumId w:val="1"/>
   </w:num>
 </w:numbering>

</xml_diff>